<commit_message>
Changed the code sampe style
</commit_message>
<xml_diff>
--- a/AsposeWords.docx
+++ b/AsposeWords.docx
@@ -288,7 +288,16 @@
           <w:rFonts w:cs="Segoe UI"/>
           <w:szCs w:val="20"/>
         </w:rPr>
-        <w:t>You can easily integrate Word conversion, generation, and editing features into applications running on any modern OS. Aspose.Words allows you to work with a complete set of Word document components, such as main text, headers, footers, tables, sections, comments, drawing objects, fonts, hyperlinks, math objects, watermarks, and many others. Our SDKs assists in reading, editing, merging, splitting documents as well as converting Word documents to other supported file formats.</w:t>
+        <w:t>You can easily integrate Word conversion, generation, and editing features into applications running on any modern OS. Aspose.Words allows you to work with a complete set of Word document components, such as main text, headers, footers, tables, sections, comments, drawing objects, fonts, hyperlinks, math objects, watermarks, and many others. Our SDKs assists in readi</w:t>
+      </w:r>
+      <w:bookmarkStart w:id="2" w:name="_GoBack"/>
+      <w:bookmarkEnd w:id="2"/>
+      <w:r>
+        <w:rPr>
+          <w:rFonts w:cs="Segoe UI"/>
+          <w:szCs w:val="20"/>
+        </w:rPr>
+        <w:t>ng, editing, merging, splitting documents as well as converting Word documents to other supported file formats.</w:t>
       </w:r>
     </w:p>
     <w:p>
@@ -407,7 +416,7 @@
     <w:p>
       <w:pPr>
         <w:pStyle w:val="1"/>
-        <w:spacing w:after="240"/>
+        <w:spacing w:before="120" w:after="240"/>
         <w:rPr>
           <w:rFonts w:ascii="Segoe UI" w:eastAsiaTheme="minorEastAsia" w:hAnsi="Segoe UI" w:cs="Segoe UI"/>
           <w:sz w:val="20"/>
@@ -416,530 +425,1854 @@
       </w:pPr>
       <w:r>
         <w:rPr>
+          <w:rFonts w:eastAsia="Arial"/>
+        </w:rPr>
+        <mc:AlternateContent>
+          <mc:Choice Requires="wps">
+            <w:drawing>
+              <wp:anchor distT="45720" distB="45720" distL="114300" distR="114300" simplePos="0" relativeHeight="251663360" behindDoc="0" locked="0" layoutInCell="1" allowOverlap="1" wp14:anchorId="7B0F9783" wp14:editId="21DA47B8">
+                <wp:simplePos x="0" y="0"/>
+                <wp:positionH relativeFrom="column">
+                  <wp:posOffset>-3810</wp:posOffset>
+                </wp:positionH>
+                <wp:positionV relativeFrom="paragraph">
+                  <wp:posOffset>436880</wp:posOffset>
+                </wp:positionV>
+                <wp:extent cx="5953125" cy="1628775"/>
+                <wp:effectExtent l="0" t="0" r="28575" b="28575"/>
+                <wp:wrapSquare wrapText="bothSides"/>
+                <wp:docPr id="217" name="Надпись 2"/>
+                <wp:cNvGraphicFramePr>
+                  <a:graphicFrameLocks xmlns:a="http://schemas.openxmlformats.org/drawingml/2006/main"/>
+                </wp:cNvGraphicFramePr>
+                <a:graphic xmlns:a="http://schemas.openxmlformats.org/drawingml/2006/main">
+                  <a:graphicData uri="http://schemas.microsoft.com/office/word/2010/wordprocessingShape">
+                    <wps:wsp>
+                      <wps:cNvSpPr txBox="1">
+                        <a:spLocks noChangeArrowheads="1"/>
+                      </wps:cNvSpPr>
+                      <wps:spPr bwMode="auto">
+                        <a:xfrm>
+                          <a:off x="0" y="0"/>
+                          <a:ext cx="5953125" cy="1628775"/>
+                        </a:xfrm>
+                        <a:prstGeom prst="rect">
+                          <a:avLst/>
+                        </a:prstGeom>
+                        <a:solidFill>
+                          <a:srgbClr val="FFFFFF"/>
+                        </a:solidFill>
+                        <a:ln w="9525">
+                          <a:solidFill>
+                            <a:srgbClr val="000000"/>
+                          </a:solidFill>
+                          <a:miter lim="800000"/>
+                          <a:headEnd/>
+                          <a:tailEnd/>
+                        </a:ln>
+                      </wps:spPr>
+                      <wps:txbx>
+                        <w:txbxContent>
+                          <w:p>
+                            <w:pPr>
+                              <w:shd w:val="clear" w:color="auto" w:fill="FFFFFF"/>
+                              <w:tabs>
+                                <w:tab w:val="left" w:pos="916"/>
+                                <w:tab w:val="left" w:pos="1832"/>
+                                <w:tab w:val="left" w:pos="2748"/>
+                                <w:tab w:val="left" w:pos="3664"/>
+                                <w:tab w:val="left" w:pos="4580"/>
+                                <w:tab w:val="left" w:pos="5496"/>
+                                <w:tab w:val="left" w:pos="6412"/>
+                                <w:tab w:val="left" w:pos="7328"/>
+                                <w:tab w:val="left" w:pos="8244"/>
+                                <w:tab w:val="left" w:pos="9160"/>
+                                <w:tab w:val="left" w:pos="10076"/>
+                                <w:tab w:val="left" w:pos="10992"/>
+                                <w:tab w:val="left" w:pos="11908"/>
+                                <w:tab w:val="left" w:pos="12824"/>
+                                <w:tab w:val="left" w:pos="13740"/>
+                                <w:tab w:val="left" w:pos="14656"/>
+                              </w:tabs>
+                              <w:spacing w:after="0"/>
+                              <w:rPr>
+                                <w:rFonts w:ascii="Consolas" w:eastAsia="Times New Roman" w:hAnsi="Consolas" w:cs="Courier New"/>
+                                <w:noProof w:val="0"/>
+                                <w:color w:val="333333"/>
+                                <w:szCs w:val="20"/>
+                                <w:lang w:eastAsia="ru-RU"/>
+                              </w:rPr>
+                            </w:pPr>
+                            <w:r>
+                              <w:rPr>
+                                <w:rFonts w:ascii="Consolas" w:eastAsia="Times New Roman" w:hAnsi="Consolas" w:cs="Courier New"/>
+                                <w:noProof w:val="0"/>
+                                <w:color w:val="A71D5D"/>
+                                <w:szCs w:val="20"/>
+                                <w:lang w:eastAsia="ru-RU"/>
+                              </w:rPr>
+                              <w:t xml:space="preserve">from </w:t>
+                            </w:r>
+                            <w:proofErr w:type="spellStart"/>
+                            <w:r>
+                              <w:rPr>
+                                <w:rFonts w:ascii="Consolas" w:eastAsia="Times New Roman" w:hAnsi="Consolas" w:cs="Courier New"/>
+                                <w:noProof w:val="0"/>
+                                <w:color w:val="333333"/>
+                                <w:szCs w:val="20"/>
+                                <w:lang w:eastAsia="ru-RU"/>
+                              </w:rPr>
+                              <w:t>asposewordscloud</w:t>
+                            </w:r>
+                            <w:proofErr w:type="spellEnd"/>
+                            <w:r>
+                              <w:rPr>
+                                <w:rFonts w:ascii="Consolas" w:eastAsia="Times New Roman" w:hAnsi="Consolas" w:cs="Courier New"/>
+                                <w:noProof w:val="0"/>
+                                <w:color w:val="333333"/>
+                                <w:szCs w:val="20"/>
+                                <w:lang w:eastAsia="ru-RU"/>
+                              </w:rPr>
+                              <w:t xml:space="preserve"> </w:t>
+                            </w:r>
+                            <w:r>
+                              <w:rPr>
+                                <w:rFonts w:ascii="Consolas" w:eastAsia="Times New Roman" w:hAnsi="Consolas" w:cs="Courier New"/>
+                                <w:noProof w:val="0"/>
+                                <w:color w:val="A71D5D"/>
+                                <w:szCs w:val="20"/>
+                                <w:lang w:eastAsia="ru-RU"/>
+                              </w:rPr>
+                              <w:t xml:space="preserve">import </w:t>
+                            </w:r>
+                            <w:proofErr w:type="spellStart"/>
+                            <w:r>
+                              <w:rPr>
+                                <w:rFonts w:ascii="Consolas" w:eastAsia="Times New Roman" w:hAnsi="Consolas" w:cs="Courier New"/>
+                                <w:noProof w:val="0"/>
+                                <w:color w:val="333333"/>
+                                <w:szCs w:val="20"/>
+                                <w:lang w:eastAsia="ru-RU"/>
+                              </w:rPr>
+                              <w:t>WordsApi</w:t>
+                            </w:r>
+                            <w:proofErr w:type="spellEnd"/>
+                            <w:r>
+                              <w:rPr>
+                                <w:rFonts w:ascii="Consolas" w:eastAsia="Times New Roman" w:hAnsi="Consolas" w:cs="Courier New"/>
+                                <w:noProof w:val="0"/>
+                                <w:color w:val="333333"/>
+                                <w:szCs w:val="20"/>
+                                <w:lang w:eastAsia="ru-RU"/>
+                              </w:rPr>
+                              <w:br/>
+                            </w:r>
+                            <w:r>
+                              <w:rPr>
+                                <w:rFonts w:ascii="Consolas" w:eastAsia="Times New Roman" w:hAnsi="Consolas" w:cs="Courier New"/>
+                                <w:noProof w:val="0"/>
+                                <w:color w:val="A71D5D"/>
+                                <w:szCs w:val="20"/>
+                                <w:lang w:eastAsia="ru-RU"/>
+                              </w:rPr>
+                              <w:t xml:space="preserve">from </w:t>
+                            </w:r>
+                            <w:proofErr w:type="spellStart"/>
+                            <w:r>
+                              <w:rPr>
+                                <w:rFonts w:ascii="Consolas" w:eastAsia="Times New Roman" w:hAnsi="Consolas" w:cs="Courier New"/>
+                                <w:noProof w:val="0"/>
+                                <w:color w:val="333333"/>
+                                <w:szCs w:val="20"/>
+                                <w:lang w:eastAsia="ru-RU"/>
+                              </w:rPr>
+                              <w:t>asposewordscloud</w:t>
+                            </w:r>
+                            <w:r>
+                              <w:rPr>
+                                <w:rFonts w:ascii="Consolas" w:eastAsia="Times New Roman" w:hAnsi="Consolas" w:cs="Courier New"/>
+                                <w:noProof w:val="0"/>
+                                <w:color w:val="63A35C"/>
+                                <w:szCs w:val="20"/>
+                                <w:lang w:eastAsia="ru-RU"/>
+                              </w:rPr>
+                              <w:t>.</w:t>
+                            </w:r>
+                            <w:r>
+                              <w:rPr>
+                                <w:rFonts w:ascii="Consolas" w:eastAsia="Times New Roman" w:hAnsi="Consolas" w:cs="Courier New"/>
+                                <w:noProof w:val="0"/>
+                                <w:color w:val="333333"/>
+                                <w:szCs w:val="20"/>
+                                <w:lang w:eastAsia="ru-RU"/>
+                              </w:rPr>
+                              <w:t>models</w:t>
+                            </w:r>
+                            <w:r>
+                              <w:rPr>
+                                <w:rFonts w:ascii="Consolas" w:eastAsia="Times New Roman" w:hAnsi="Consolas" w:cs="Courier New"/>
+                                <w:noProof w:val="0"/>
+                                <w:color w:val="63A35C"/>
+                                <w:szCs w:val="20"/>
+                                <w:lang w:eastAsia="ru-RU"/>
+                              </w:rPr>
+                              <w:t>.</w:t>
+                            </w:r>
+                            <w:r>
+                              <w:rPr>
+                                <w:rFonts w:ascii="Consolas" w:eastAsia="Times New Roman" w:hAnsi="Consolas" w:cs="Courier New"/>
+                                <w:noProof w:val="0"/>
+                                <w:color w:val="333333"/>
+                                <w:szCs w:val="20"/>
+                                <w:lang w:eastAsia="ru-RU"/>
+                              </w:rPr>
+                              <w:t>requests</w:t>
+                            </w:r>
+                            <w:proofErr w:type="spellEnd"/>
+                            <w:r>
+                              <w:rPr>
+                                <w:rFonts w:ascii="Consolas" w:eastAsia="Times New Roman" w:hAnsi="Consolas" w:cs="Courier New"/>
+                                <w:noProof w:val="0"/>
+                                <w:color w:val="333333"/>
+                                <w:szCs w:val="20"/>
+                                <w:lang w:eastAsia="ru-RU"/>
+                              </w:rPr>
+                              <w:t xml:space="preserve"> </w:t>
+                            </w:r>
+                            <w:r>
+                              <w:rPr>
+                                <w:rFonts w:ascii="Consolas" w:eastAsia="Times New Roman" w:hAnsi="Consolas" w:cs="Courier New"/>
+                                <w:noProof w:val="0"/>
+                                <w:color w:val="A71D5D"/>
+                                <w:szCs w:val="20"/>
+                                <w:lang w:eastAsia="ru-RU"/>
+                              </w:rPr>
+                              <w:t xml:space="preserve">import </w:t>
+                            </w:r>
+                            <w:proofErr w:type="spellStart"/>
+                            <w:r>
+                              <w:rPr>
+                                <w:rFonts w:ascii="Consolas" w:eastAsia="Times New Roman" w:hAnsi="Consolas" w:cs="Courier New"/>
+                                <w:noProof w:val="0"/>
+                                <w:color w:val="333333"/>
+                                <w:szCs w:val="20"/>
+                                <w:lang w:eastAsia="ru-RU"/>
+                              </w:rPr>
+                              <w:t>ConvertDocumentRequest</w:t>
+                            </w:r>
+                            <w:proofErr w:type="spellEnd"/>
+                            <w:r>
+                              <w:rPr>
+                                <w:rFonts w:ascii="Consolas" w:eastAsia="Times New Roman" w:hAnsi="Consolas" w:cs="Courier New"/>
+                                <w:noProof w:val="0"/>
+                                <w:color w:val="333333"/>
+                                <w:szCs w:val="20"/>
+                                <w:lang w:eastAsia="ru-RU"/>
+                              </w:rPr>
+                              <w:br/>
+                            </w:r>
+                            <w:r>
+                              <w:rPr>
+                                <w:rFonts w:ascii="Consolas" w:eastAsia="Times New Roman" w:hAnsi="Consolas" w:cs="Courier New"/>
+                                <w:noProof w:val="0"/>
+                                <w:color w:val="333333"/>
+                                <w:szCs w:val="20"/>
+                                <w:lang w:eastAsia="ru-RU"/>
+                              </w:rPr>
+                              <w:br/>
+                            </w:r>
+                            <w:proofErr w:type="spellStart"/>
+                            <w:r>
+                              <w:rPr>
+                                <w:rFonts w:ascii="Consolas" w:eastAsia="Times New Roman" w:hAnsi="Consolas" w:cs="Courier New"/>
+                                <w:noProof w:val="0"/>
+                                <w:color w:val="333333"/>
+                                <w:szCs w:val="20"/>
+                                <w:lang w:eastAsia="ru-RU"/>
+                              </w:rPr>
+                              <w:t>app_sid</w:t>
+                            </w:r>
+                            <w:proofErr w:type="spellEnd"/>
+                            <w:r>
+                              <w:rPr>
+                                <w:rFonts w:ascii="Consolas" w:eastAsia="Times New Roman" w:hAnsi="Consolas" w:cs="Courier New"/>
+                                <w:noProof w:val="0"/>
+                                <w:color w:val="333333"/>
+                                <w:szCs w:val="20"/>
+                                <w:lang w:eastAsia="ru-RU"/>
+                              </w:rPr>
+                              <w:t xml:space="preserve"> </w:t>
+                            </w:r>
+                            <w:r>
+                              <w:rPr>
+                                <w:rFonts w:ascii="Consolas" w:eastAsia="Times New Roman" w:hAnsi="Consolas" w:cs="Courier New"/>
+                                <w:noProof w:val="0"/>
+                                <w:color w:val="A71D5D"/>
+                                <w:szCs w:val="20"/>
+                                <w:lang w:eastAsia="ru-RU"/>
+                              </w:rPr>
+                              <w:t xml:space="preserve">= </w:t>
+                            </w:r>
+                            <w:r>
+                              <w:rPr>
+                                <w:rFonts w:ascii="Consolas" w:eastAsia="Times New Roman" w:hAnsi="Consolas" w:cs="Courier New"/>
+                                <w:noProof w:val="0"/>
+                                <w:color w:val="63A35C"/>
+                                <w:szCs w:val="20"/>
+                                <w:lang w:eastAsia="ru-RU"/>
+                              </w:rPr>
+                              <w:t>'</w:t>
+                            </w:r>
+                            <w:r>
+                              <w:rPr>
+                                <w:rFonts w:ascii="Consolas" w:eastAsia="Times New Roman" w:hAnsi="Consolas" w:cs="Courier New"/>
+                                <w:noProof w:val="0"/>
+                                <w:color w:val="183691"/>
+                                <w:szCs w:val="20"/>
+                                <w:lang w:eastAsia="ru-RU"/>
+                              </w:rPr>
+                              <w:t>####-####-####-####-####</w:t>
+                            </w:r>
+                            <w:r>
+                              <w:rPr>
+                                <w:rFonts w:ascii="Consolas" w:eastAsia="Times New Roman" w:hAnsi="Consolas" w:cs="Courier New"/>
+                                <w:noProof w:val="0"/>
+                                <w:color w:val="63A35C"/>
+                                <w:szCs w:val="20"/>
+                                <w:lang w:eastAsia="ru-RU"/>
+                              </w:rPr>
+                              <w:t>'</w:t>
+                            </w:r>
+                            <w:r>
+                              <w:rPr>
+                                <w:rFonts w:ascii="Consolas" w:eastAsia="Times New Roman" w:hAnsi="Consolas" w:cs="Courier New"/>
+                                <w:noProof w:val="0"/>
+                                <w:color w:val="63A35C"/>
+                                <w:szCs w:val="20"/>
+                                <w:lang w:eastAsia="ru-RU"/>
+                              </w:rPr>
+                              <w:br/>
+                            </w:r>
+                            <w:proofErr w:type="spellStart"/>
+                            <w:r>
+                              <w:rPr>
+                                <w:rFonts w:ascii="Consolas" w:eastAsia="Times New Roman" w:hAnsi="Consolas" w:cs="Courier New"/>
+                                <w:noProof w:val="0"/>
+                                <w:color w:val="333333"/>
+                                <w:szCs w:val="20"/>
+                                <w:lang w:eastAsia="ru-RU"/>
+                              </w:rPr>
+                              <w:t>app_key</w:t>
+                            </w:r>
+                            <w:proofErr w:type="spellEnd"/>
+                            <w:r>
+                              <w:rPr>
+                                <w:rFonts w:ascii="Consolas" w:eastAsia="Times New Roman" w:hAnsi="Consolas" w:cs="Courier New"/>
+                                <w:noProof w:val="0"/>
+                                <w:color w:val="333333"/>
+                                <w:szCs w:val="20"/>
+                                <w:lang w:eastAsia="ru-RU"/>
+                              </w:rPr>
+                              <w:t xml:space="preserve"> </w:t>
+                            </w:r>
+                            <w:r>
+                              <w:rPr>
+                                <w:rFonts w:ascii="Consolas" w:eastAsia="Times New Roman" w:hAnsi="Consolas" w:cs="Courier New"/>
+                                <w:noProof w:val="0"/>
+                                <w:color w:val="A71D5D"/>
+                                <w:szCs w:val="20"/>
+                                <w:lang w:eastAsia="ru-RU"/>
+                              </w:rPr>
+                              <w:t xml:space="preserve">= </w:t>
+                            </w:r>
+                            <w:r>
+                              <w:rPr>
+                                <w:rFonts w:ascii="Consolas" w:eastAsia="Times New Roman" w:hAnsi="Consolas" w:cs="Courier New"/>
+                                <w:noProof w:val="0"/>
+                                <w:color w:val="63A35C"/>
+                                <w:szCs w:val="20"/>
+                                <w:lang w:eastAsia="ru-RU"/>
+                              </w:rPr>
+                              <w:t>'</w:t>
+                            </w:r>
+                            <w:r>
+                              <w:rPr>
+                                <w:rFonts w:ascii="Consolas" w:eastAsia="Times New Roman" w:hAnsi="Consolas" w:cs="Courier New"/>
+                                <w:noProof w:val="0"/>
+                                <w:color w:val="183691"/>
+                                <w:szCs w:val="20"/>
+                                <w:lang w:eastAsia="ru-RU"/>
+                              </w:rPr>
+                              <w:t>##################</w:t>
+                            </w:r>
+                            <w:r>
+                              <w:rPr>
+                                <w:rFonts w:ascii="Consolas" w:eastAsia="Times New Roman" w:hAnsi="Consolas" w:cs="Courier New"/>
+                                <w:noProof w:val="0"/>
+                                <w:color w:val="63A35C"/>
+                                <w:szCs w:val="20"/>
+                                <w:lang w:eastAsia="ru-RU"/>
+                              </w:rPr>
+                              <w:t>'</w:t>
+                            </w:r>
+                            <w:r>
+                              <w:rPr>
+                                <w:rFonts w:ascii="Consolas" w:eastAsia="Times New Roman" w:hAnsi="Consolas" w:cs="Courier New"/>
+                                <w:noProof w:val="0"/>
+                                <w:color w:val="63A35C"/>
+                                <w:szCs w:val="20"/>
+                                <w:lang w:eastAsia="ru-RU"/>
+                              </w:rPr>
+                              <w:br/>
+                            </w:r>
+                            <w:proofErr w:type="spellStart"/>
+                            <w:r>
+                              <w:rPr>
+                                <w:rFonts w:ascii="Consolas" w:eastAsia="Times New Roman" w:hAnsi="Consolas" w:cs="Courier New"/>
+                                <w:noProof w:val="0"/>
+                                <w:color w:val="333333"/>
+                                <w:szCs w:val="20"/>
+                                <w:lang w:eastAsia="ru-RU"/>
+                              </w:rPr>
+                              <w:t>words_api</w:t>
+                            </w:r>
+                            <w:proofErr w:type="spellEnd"/>
+                            <w:r>
+                              <w:rPr>
+                                <w:rFonts w:ascii="Consolas" w:eastAsia="Times New Roman" w:hAnsi="Consolas" w:cs="Courier New"/>
+                                <w:noProof w:val="0"/>
+                                <w:color w:val="333333"/>
+                                <w:szCs w:val="20"/>
+                                <w:lang w:eastAsia="ru-RU"/>
+                              </w:rPr>
+                              <w:t xml:space="preserve"> </w:t>
+                            </w:r>
+                            <w:r>
+                              <w:rPr>
+                                <w:rFonts w:ascii="Consolas" w:eastAsia="Times New Roman" w:hAnsi="Consolas" w:cs="Courier New"/>
+                                <w:noProof w:val="0"/>
+                                <w:color w:val="A71D5D"/>
+                                <w:szCs w:val="20"/>
+                                <w:lang w:eastAsia="ru-RU"/>
+                              </w:rPr>
+                              <w:t xml:space="preserve">= </w:t>
+                            </w:r>
+                            <w:proofErr w:type="spellStart"/>
+                            <w:r>
+                              <w:rPr>
+                                <w:rFonts w:ascii="Consolas" w:eastAsia="Times New Roman" w:hAnsi="Consolas" w:cs="Courier New"/>
+                                <w:noProof w:val="0"/>
+                                <w:color w:val="333333"/>
+                                <w:szCs w:val="20"/>
+                                <w:lang w:eastAsia="ru-RU"/>
+                              </w:rPr>
+                              <w:t>WordsApi</w:t>
+                            </w:r>
+                            <w:proofErr w:type="spellEnd"/>
+                            <w:r>
+                              <w:rPr>
+                                <w:rFonts w:ascii="Consolas" w:eastAsia="Times New Roman" w:hAnsi="Consolas" w:cs="Courier New"/>
+                                <w:noProof w:val="0"/>
+                                <w:color w:val="63A35C"/>
+                                <w:szCs w:val="20"/>
+                                <w:lang w:eastAsia="ru-RU"/>
+                              </w:rPr>
+                              <w:t>(</w:t>
+                            </w:r>
+                            <w:proofErr w:type="spellStart"/>
+                            <w:r>
+                              <w:rPr>
+                                <w:rFonts w:ascii="Consolas" w:eastAsia="Times New Roman" w:hAnsi="Consolas" w:cs="Courier New"/>
+                                <w:noProof w:val="0"/>
+                                <w:color w:val="333333"/>
+                                <w:szCs w:val="20"/>
+                                <w:lang w:eastAsia="ru-RU"/>
+                              </w:rPr>
+                              <w:t>app_sid</w:t>
+                            </w:r>
+                            <w:proofErr w:type="spellEnd"/>
+                            <w:r>
+                              <w:rPr>
+                                <w:rFonts w:ascii="Consolas" w:eastAsia="Times New Roman" w:hAnsi="Consolas" w:cs="Courier New"/>
+                                <w:noProof w:val="0"/>
+                                <w:color w:val="63A35C"/>
+                                <w:szCs w:val="20"/>
+                                <w:lang w:eastAsia="ru-RU"/>
+                              </w:rPr>
+                              <w:t xml:space="preserve">, </w:t>
+                            </w:r>
+                            <w:proofErr w:type="spellStart"/>
+                            <w:r>
+                              <w:rPr>
+                                <w:rFonts w:ascii="Consolas" w:eastAsia="Times New Roman" w:hAnsi="Consolas" w:cs="Courier New"/>
+                                <w:noProof w:val="0"/>
+                                <w:color w:val="333333"/>
+                                <w:szCs w:val="20"/>
+                                <w:lang w:eastAsia="ru-RU"/>
+                              </w:rPr>
+                              <w:t>app_key</w:t>
+                            </w:r>
+                            <w:proofErr w:type="spellEnd"/>
+                            <w:r>
+                              <w:rPr>
+                                <w:rFonts w:ascii="Consolas" w:eastAsia="Times New Roman" w:hAnsi="Consolas" w:cs="Courier New"/>
+                                <w:noProof w:val="0"/>
+                                <w:color w:val="63A35C"/>
+                                <w:szCs w:val="20"/>
+                                <w:lang w:eastAsia="ru-RU"/>
+                              </w:rPr>
+                              <w:t>)</w:t>
+                            </w:r>
+                            <w:r>
+                              <w:rPr>
+                                <w:rFonts w:ascii="Consolas" w:eastAsia="Times New Roman" w:hAnsi="Consolas" w:cs="Courier New"/>
+                                <w:noProof w:val="0"/>
+                                <w:color w:val="63A35C"/>
+                                <w:szCs w:val="20"/>
+                                <w:lang w:eastAsia="ru-RU"/>
+                              </w:rPr>
+                              <w:br/>
+                            </w:r>
+                            <w:r>
+                              <w:rPr>
+                                <w:rFonts w:ascii="Consolas" w:eastAsia="Times New Roman" w:hAnsi="Consolas" w:cs="Courier New"/>
+                                <w:noProof w:val="0"/>
+                                <w:color w:val="A71D5D"/>
+                                <w:szCs w:val="20"/>
+                                <w:lang w:eastAsia="ru-RU"/>
+                              </w:rPr>
+                              <w:t xml:space="preserve">with </w:t>
+                            </w:r>
+                            <w:r>
+                              <w:rPr>
+                                <w:rFonts w:ascii="Consolas" w:eastAsia="Times New Roman" w:hAnsi="Consolas" w:cs="Courier New"/>
+                                <w:noProof w:val="0"/>
+                                <w:color w:val="0086B3"/>
+                                <w:szCs w:val="20"/>
+                                <w:lang w:eastAsia="ru-RU"/>
+                              </w:rPr>
+                              <w:t>open</w:t>
+                            </w:r>
+                            <w:r>
+                              <w:rPr>
+                                <w:rFonts w:ascii="Consolas" w:eastAsia="Times New Roman" w:hAnsi="Consolas" w:cs="Courier New"/>
+                                <w:noProof w:val="0"/>
+                                <w:color w:val="63A35C"/>
+                                <w:szCs w:val="20"/>
+                                <w:lang w:eastAsia="ru-RU"/>
+                              </w:rPr>
+                              <w:t>('</w:t>
+                            </w:r>
+                            <w:r>
+                              <w:rPr>
+                                <w:rFonts w:ascii="Consolas" w:eastAsia="Times New Roman" w:hAnsi="Consolas" w:cs="Courier New"/>
+                                <w:noProof w:val="0"/>
+                                <w:color w:val="183691"/>
+                                <w:szCs w:val="20"/>
+                                <w:lang w:eastAsia="ru-RU"/>
+                              </w:rPr>
+                              <w:t>sample.pdf</w:t>
+                            </w:r>
+                            <w:r>
+                              <w:rPr>
+                                <w:rFonts w:ascii="Consolas" w:eastAsia="Times New Roman" w:hAnsi="Consolas" w:cs="Courier New"/>
+                                <w:noProof w:val="0"/>
+                                <w:color w:val="63A35C"/>
+                                <w:szCs w:val="20"/>
+                                <w:lang w:eastAsia="ru-RU"/>
+                              </w:rPr>
+                              <w:t>', '</w:t>
+                            </w:r>
+                            <w:proofErr w:type="spellStart"/>
+                            <w:r>
+                              <w:rPr>
+                                <w:rFonts w:ascii="Consolas" w:eastAsia="Times New Roman" w:hAnsi="Consolas" w:cs="Courier New"/>
+                                <w:noProof w:val="0"/>
+                                <w:color w:val="183691"/>
+                                <w:szCs w:val="20"/>
+                                <w:lang w:eastAsia="ru-RU"/>
+                              </w:rPr>
+                              <w:t>rb</w:t>
+                            </w:r>
+                            <w:proofErr w:type="spellEnd"/>
+                            <w:r>
+                              <w:rPr>
+                                <w:rFonts w:ascii="Consolas" w:eastAsia="Times New Roman" w:hAnsi="Consolas" w:cs="Courier New"/>
+                                <w:noProof w:val="0"/>
+                                <w:color w:val="63A35C"/>
+                                <w:szCs w:val="20"/>
+                                <w:lang w:eastAsia="ru-RU"/>
+                              </w:rPr>
+                              <w:t xml:space="preserve">') </w:t>
+                            </w:r>
+                            <w:r>
+                              <w:rPr>
+                                <w:rFonts w:ascii="Consolas" w:eastAsia="Times New Roman" w:hAnsi="Consolas" w:cs="Courier New"/>
+                                <w:noProof w:val="0"/>
+                                <w:color w:val="A71D5D"/>
+                                <w:szCs w:val="20"/>
+                                <w:lang w:eastAsia="ru-RU"/>
+                              </w:rPr>
+                              <w:t xml:space="preserve">as </w:t>
+                            </w:r>
+                            <w:r>
+                              <w:rPr>
+                                <w:rFonts w:ascii="Consolas" w:eastAsia="Times New Roman" w:hAnsi="Consolas" w:cs="Courier New"/>
+                                <w:noProof w:val="0"/>
+                                <w:color w:val="333333"/>
+                                <w:szCs w:val="20"/>
+                                <w:lang w:eastAsia="ru-RU"/>
+                              </w:rPr>
+                              <w:t>f</w:t>
+                            </w:r>
+                            <w:r>
+                              <w:rPr>
+                                <w:rFonts w:ascii="Consolas" w:eastAsia="Times New Roman" w:hAnsi="Consolas" w:cs="Courier New"/>
+                                <w:noProof w:val="0"/>
+                                <w:color w:val="63A35C"/>
+                                <w:szCs w:val="20"/>
+                                <w:lang w:eastAsia="ru-RU"/>
+                              </w:rPr>
+                              <w:t>:</w:t>
+                            </w:r>
+                            <w:r>
+                              <w:rPr>
+                                <w:rFonts w:ascii="Consolas" w:eastAsia="Times New Roman" w:hAnsi="Consolas" w:cs="Courier New"/>
+                                <w:noProof w:val="0"/>
+                                <w:color w:val="63A35C"/>
+                                <w:szCs w:val="20"/>
+                                <w:lang w:eastAsia="ru-RU"/>
+                              </w:rPr>
+                              <w:br/>
+                              <w:t xml:space="preserve"> </w:t>
+                            </w:r>
+                            <w:r>
+                              <w:rPr>
+                                <w:rFonts w:ascii="Consolas" w:eastAsia="Times New Roman" w:hAnsi="Consolas" w:cs="Courier New"/>
+                                <w:noProof w:val="0"/>
+                                <w:color w:val="333333"/>
+                                <w:szCs w:val="20"/>
+                                <w:lang w:eastAsia="ru-RU"/>
+                              </w:rPr>
+                              <w:t xml:space="preserve">request </w:t>
+                            </w:r>
+                            <w:r>
+                              <w:rPr>
+                                <w:rFonts w:ascii="Consolas" w:eastAsia="Times New Roman" w:hAnsi="Consolas" w:cs="Courier New"/>
+                                <w:noProof w:val="0"/>
+                                <w:color w:val="A71D5D"/>
+                                <w:szCs w:val="20"/>
+                                <w:lang w:eastAsia="ru-RU"/>
+                              </w:rPr>
+                              <w:t xml:space="preserve">= </w:t>
+                            </w:r>
+                            <w:proofErr w:type="spellStart"/>
+                            <w:r>
+                              <w:rPr>
+                                <w:rFonts w:ascii="Consolas" w:eastAsia="Times New Roman" w:hAnsi="Consolas" w:cs="Courier New"/>
+                                <w:noProof w:val="0"/>
+                                <w:color w:val="333333"/>
+                                <w:szCs w:val="20"/>
+                                <w:lang w:eastAsia="ru-RU"/>
+                              </w:rPr>
+                              <w:t>ConvertDocumentRequest</w:t>
+                            </w:r>
+                            <w:proofErr w:type="spellEnd"/>
+                            <w:r>
+                              <w:rPr>
+                                <w:rFonts w:ascii="Consolas" w:eastAsia="Times New Roman" w:hAnsi="Consolas" w:cs="Courier New"/>
+                                <w:noProof w:val="0"/>
+                                <w:color w:val="63A35C"/>
+                                <w:szCs w:val="20"/>
+                                <w:lang w:eastAsia="ru-RU"/>
+                              </w:rPr>
+                              <w:t>(</w:t>
+                            </w:r>
+                            <w:r>
+                              <w:rPr>
+                                <w:rFonts w:ascii="Consolas" w:eastAsia="Times New Roman" w:hAnsi="Consolas" w:cs="Courier New"/>
+                                <w:noProof w:val="0"/>
+                                <w:color w:val="333333"/>
+                                <w:szCs w:val="20"/>
+                                <w:lang w:eastAsia="ru-RU"/>
+                              </w:rPr>
+                              <w:t>f</w:t>
+                            </w:r>
+                            <w:r>
+                              <w:rPr>
+                                <w:rFonts w:ascii="Consolas" w:eastAsia="Times New Roman" w:hAnsi="Consolas" w:cs="Courier New"/>
+                                <w:noProof w:val="0"/>
+                                <w:color w:val="63A35C"/>
+                                <w:szCs w:val="20"/>
+                                <w:lang w:eastAsia="ru-RU"/>
+                              </w:rPr>
+                              <w:t xml:space="preserve">, </w:t>
+                            </w:r>
+                            <w:r>
+                              <w:rPr>
+                                <w:rFonts w:ascii="Consolas" w:eastAsia="Times New Roman" w:hAnsi="Consolas" w:cs="Courier New"/>
+                                <w:noProof w:val="0"/>
+                                <w:color w:val="0086B3"/>
+                                <w:szCs w:val="20"/>
+                                <w:lang w:eastAsia="ru-RU"/>
+                              </w:rPr>
+                              <w:t>format</w:t>
+                            </w:r>
+                            <w:r>
+                              <w:rPr>
+                                <w:rFonts w:ascii="Consolas" w:eastAsia="Times New Roman" w:hAnsi="Consolas" w:cs="Courier New"/>
+                                <w:noProof w:val="0"/>
+                                <w:color w:val="A71D5D"/>
+                                <w:szCs w:val="20"/>
+                                <w:lang w:eastAsia="ru-RU"/>
+                              </w:rPr>
+                              <w:t>=</w:t>
+                            </w:r>
+                            <w:r>
+                              <w:rPr>
+                                <w:rFonts w:ascii="Consolas" w:eastAsia="Times New Roman" w:hAnsi="Consolas" w:cs="Courier New"/>
+                                <w:noProof w:val="0"/>
+                                <w:color w:val="63A35C"/>
+                                <w:szCs w:val="20"/>
+                                <w:lang w:eastAsia="ru-RU"/>
+                              </w:rPr>
+                              <w:t>'</w:t>
+                            </w:r>
+                            <w:r>
+                              <w:rPr>
+                                <w:rFonts w:ascii="Consolas" w:eastAsia="Times New Roman" w:hAnsi="Consolas" w:cs="Courier New"/>
+                                <w:noProof w:val="0"/>
+                                <w:color w:val="183691"/>
+                                <w:szCs w:val="20"/>
+                                <w:lang w:eastAsia="ru-RU"/>
+                              </w:rPr>
+                              <w:t>docx</w:t>
+                            </w:r>
+                            <w:r>
+                              <w:rPr>
+                                <w:rFonts w:ascii="Consolas" w:eastAsia="Times New Roman" w:hAnsi="Consolas" w:cs="Courier New"/>
+                                <w:noProof w:val="0"/>
+                                <w:color w:val="63A35C"/>
+                                <w:szCs w:val="20"/>
+                                <w:lang w:eastAsia="ru-RU"/>
+                              </w:rPr>
+                              <w:t>')</w:t>
+                            </w:r>
+                            <w:r>
+                              <w:rPr>
+                                <w:rFonts w:ascii="Consolas" w:eastAsia="Times New Roman" w:hAnsi="Consolas" w:cs="Courier New"/>
+                                <w:noProof w:val="0"/>
+                                <w:color w:val="63A35C"/>
+                                <w:szCs w:val="20"/>
+                                <w:lang w:eastAsia="ru-RU"/>
+                              </w:rPr>
+                              <w:br/>
+                              <w:t xml:space="preserve"> </w:t>
+                            </w:r>
+                            <w:r>
+                              <w:rPr>
+                                <w:rFonts w:ascii="Consolas" w:eastAsia="Times New Roman" w:hAnsi="Consolas" w:cs="Courier New"/>
+                                <w:noProof w:val="0"/>
+                                <w:color w:val="333333"/>
+                                <w:szCs w:val="20"/>
+                                <w:lang w:eastAsia="ru-RU"/>
+                              </w:rPr>
+                              <w:t xml:space="preserve">result </w:t>
+                            </w:r>
+                            <w:r>
+                              <w:rPr>
+                                <w:rFonts w:ascii="Consolas" w:eastAsia="Times New Roman" w:hAnsi="Consolas" w:cs="Courier New"/>
+                                <w:noProof w:val="0"/>
+                                <w:color w:val="A71D5D"/>
+                                <w:szCs w:val="20"/>
+                                <w:lang w:eastAsia="ru-RU"/>
+                              </w:rPr>
+                              <w:t xml:space="preserve">= </w:t>
+                            </w:r>
+                            <w:proofErr w:type="spellStart"/>
+                            <w:r>
+                              <w:rPr>
+                                <w:rFonts w:ascii="Consolas" w:eastAsia="Times New Roman" w:hAnsi="Consolas" w:cs="Courier New"/>
+                                <w:noProof w:val="0"/>
+                                <w:color w:val="333333"/>
+                                <w:szCs w:val="20"/>
+                                <w:lang w:eastAsia="ru-RU"/>
+                              </w:rPr>
+                              <w:t>words_api</w:t>
+                            </w:r>
+                            <w:r>
+                              <w:rPr>
+                                <w:rFonts w:ascii="Consolas" w:eastAsia="Times New Roman" w:hAnsi="Consolas" w:cs="Courier New"/>
+                                <w:noProof w:val="0"/>
+                                <w:color w:val="63A35C"/>
+                                <w:szCs w:val="20"/>
+                                <w:lang w:eastAsia="ru-RU"/>
+                              </w:rPr>
+                              <w:t>.</w:t>
+                            </w:r>
+                            <w:r>
+                              <w:rPr>
+                                <w:rFonts w:ascii="Consolas" w:eastAsia="Times New Roman" w:hAnsi="Consolas" w:cs="Courier New"/>
+                                <w:noProof w:val="0"/>
+                                <w:color w:val="333333"/>
+                                <w:szCs w:val="20"/>
+                                <w:lang w:eastAsia="ru-RU"/>
+                              </w:rPr>
+                              <w:t>convert_document</w:t>
+                            </w:r>
+                            <w:proofErr w:type="spellEnd"/>
+                            <w:r>
+                              <w:rPr>
+                                <w:rFonts w:ascii="Consolas" w:eastAsia="Times New Roman" w:hAnsi="Consolas" w:cs="Courier New"/>
+                                <w:noProof w:val="0"/>
+                                <w:color w:val="63A35C"/>
+                                <w:szCs w:val="20"/>
+                                <w:lang w:eastAsia="ru-RU"/>
+                              </w:rPr>
+                              <w:t>(</w:t>
+                            </w:r>
+                            <w:r>
+                              <w:rPr>
+                                <w:rFonts w:ascii="Consolas" w:eastAsia="Times New Roman" w:hAnsi="Consolas" w:cs="Courier New"/>
+                                <w:noProof w:val="0"/>
+                                <w:color w:val="333333"/>
+                                <w:szCs w:val="20"/>
+                                <w:lang w:eastAsia="ru-RU"/>
+                              </w:rPr>
+                              <w:t>request</w:t>
+                            </w:r>
+                            <w:r>
+                              <w:rPr>
+                                <w:rFonts w:ascii="Consolas" w:eastAsia="Times New Roman" w:hAnsi="Consolas" w:cs="Courier New"/>
+                                <w:noProof w:val="0"/>
+                                <w:color w:val="63A35C"/>
+                                <w:szCs w:val="20"/>
+                                <w:lang w:eastAsia="ru-RU"/>
+                              </w:rPr>
+                              <w:t>)</w:t>
+                            </w:r>
+                            <w:r>
+                              <w:rPr>
+                                <w:rFonts w:ascii="Consolas" w:eastAsia="Times New Roman" w:hAnsi="Consolas" w:cs="Courier New"/>
+                                <w:noProof w:val="0"/>
+                                <w:color w:val="63A35C"/>
+                                <w:szCs w:val="20"/>
+                                <w:lang w:eastAsia="ru-RU"/>
+                              </w:rPr>
+                              <w:br/>
+                            </w:r>
+                            <w:r>
+                              <w:rPr>
+                                <w:rFonts w:ascii="Consolas" w:eastAsia="Times New Roman" w:hAnsi="Consolas" w:cs="Courier New"/>
+                                <w:noProof w:val="0"/>
+                                <w:color w:val="0086B3"/>
+                                <w:szCs w:val="20"/>
+                                <w:lang w:eastAsia="ru-RU"/>
+                              </w:rPr>
+                              <w:t>print</w:t>
+                            </w:r>
+                            <w:r>
+                              <w:rPr>
+                                <w:rFonts w:ascii="Consolas" w:eastAsia="Times New Roman" w:hAnsi="Consolas" w:cs="Courier New"/>
+                                <w:noProof w:val="0"/>
+                                <w:color w:val="63A35C"/>
+                                <w:szCs w:val="20"/>
+                                <w:lang w:eastAsia="ru-RU"/>
+                              </w:rPr>
+                              <w:t>('</w:t>
+                            </w:r>
+                            <w:r>
+                              <w:rPr>
+                                <w:rFonts w:ascii="Consolas" w:eastAsia="Times New Roman" w:hAnsi="Consolas" w:cs="Courier New"/>
+                                <w:noProof w:val="0"/>
+                                <w:color w:val="183691"/>
+                                <w:szCs w:val="20"/>
+                                <w:lang w:eastAsia="ru-RU"/>
+                              </w:rPr>
+                              <w:t xml:space="preserve">Output filename: </w:t>
+                            </w:r>
+                            <w:r>
+                              <w:rPr>
+                                <w:rFonts w:ascii="Consolas" w:eastAsia="Times New Roman" w:hAnsi="Consolas" w:cs="Courier New"/>
+                                <w:noProof w:val="0"/>
+                                <w:color w:val="0086B3"/>
+                                <w:szCs w:val="20"/>
+                                <w:lang w:eastAsia="ru-RU"/>
+                              </w:rPr>
+                              <w:t>{}</w:t>
+                            </w:r>
+                            <w:r>
+                              <w:rPr>
+                                <w:rFonts w:ascii="Consolas" w:eastAsia="Times New Roman" w:hAnsi="Consolas" w:cs="Courier New"/>
+                                <w:noProof w:val="0"/>
+                                <w:color w:val="63A35C"/>
+                                <w:szCs w:val="20"/>
+                                <w:lang w:eastAsia="ru-RU"/>
+                              </w:rPr>
+                              <w:t>'.</w:t>
+                            </w:r>
+                            <w:r>
+                              <w:rPr>
+                                <w:rFonts w:ascii="Consolas" w:eastAsia="Times New Roman" w:hAnsi="Consolas" w:cs="Courier New"/>
+                                <w:noProof w:val="0"/>
+                                <w:color w:val="333333"/>
+                                <w:szCs w:val="20"/>
+                                <w:lang w:eastAsia="ru-RU"/>
+                              </w:rPr>
+                              <w:t>format</w:t>
+                            </w:r>
+                            <w:r>
+                              <w:rPr>
+                                <w:rFonts w:ascii="Consolas" w:eastAsia="Times New Roman" w:hAnsi="Consolas" w:cs="Courier New"/>
+                                <w:noProof w:val="0"/>
+                                <w:color w:val="63A35C"/>
+                                <w:szCs w:val="20"/>
+                                <w:lang w:eastAsia="ru-RU"/>
+                              </w:rPr>
+                              <w:t>(</w:t>
+                            </w:r>
+                            <w:r>
+                              <w:rPr>
+                                <w:rFonts w:ascii="Consolas" w:eastAsia="Times New Roman" w:hAnsi="Consolas" w:cs="Courier New"/>
+                                <w:noProof w:val="0"/>
+                                <w:color w:val="333333"/>
+                                <w:szCs w:val="20"/>
+                                <w:lang w:eastAsia="ru-RU"/>
+                              </w:rPr>
+                              <w:t>result</w:t>
+                            </w:r>
+                            <w:r>
+                              <w:rPr>
+                                <w:rFonts w:ascii="Consolas" w:eastAsia="Times New Roman" w:hAnsi="Consolas" w:cs="Courier New"/>
+                                <w:noProof w:val="0"/>
+                                <w:color w:val="63A35C"/>
+                                <w:szCs w:val="20"/>
+                                <w:lang w:eastAsia="ru-RU"/>
+                              </w:rPr>
+                              <w:t>))</w:t>
+                            </w:r>
+                          </w:p>
+                          <w:p/>
+                        </w:txbxContent>
+                      </wps:txbx>
+                      <wps:bodyPr rot="0" vert="horz" wrap="square" lIns="91440" tIns="45720" rIns="91440" bIns="45720" anchor="t" anchorCtr="0">
+                        <a:noAutofit/>
+                      </wps:bodyPr>
+                    </wps:wsp>
+                  </a:graphicData>
+                </a:graphic>
+                <wp14:sizeRelH relativeFrom="margin">
+                  <wp14:pctWidth>0</wp14:pctWidth>
+                </wp14:sizeRelH>
+                <wp14:sizeRelV relativeFrom="margin">
+                  <wp14:pctHeight>0</wp14:pctHeight>
+                </wp14:sizeRelV>
+              </wp:anchor>
+            </w:drawing>
+          </mc:Choice>
+          <mc:Fallback>
+            <w:pict>
+              <v:shapetype w14:anchorId="7B0F9783" id="_x0000_t202" coordsize="21600,21600" o:spt="202" path="m,l,21600r21600,l21600,xe">
+                <v:stroke joinstyle="miter"/>
+                <v:path gradientshapeok="t" o:connecttype="rect"/>
+              </v:shapetype>
+              <v:shape id="Надпись 2" o:spid="_x0000_s1026" type="#_x0000_t202" style="position:absolute;margin-left:-.3pt;margin-top:34.4pt;width:468.75pt;height:128.25pt;z-index:251663360;visibility:visible;mso-wrap-style:square;mso-width-percent:0;mso-height-percent:0;mso-wrap-distance-left:9pt;mso-wrap-distance-top:3.6pt;mso-wrap-distance-right:9pt;mso-wrap-distance-bottom:3.6pt;mso-position-horizontal:absolute;mso-position-horizontal-relative:text;mso-position-vertical:absolute;mso-position-vertical-relative:text;mso-width-percent:0;mso-height-percent:0;mso-width-relative:margin;mso-height-relative:margin;v-text-anchor:top" o:gfxdata="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">
+                <v:textbox>
+                  <w:txbxContent>
+                    <w:p>
+                      <w:pPr>
+                        <w:shd w:val="clear" w:color="auto" w:fill="FFFFFF"/>
+                        <w:tabs>
+                          <w:tab w:val="left" w:pos="916"/>
+                          <w:tab w:val="left" w:pos="1832"/>
+                          <w:tab w:val="left" w:pos="2748"/>
+                          <w:tab w:val="left" w:pos="3664"/>
+                          <w:tab w:val="left" w:pos="4580"/>
+                          <w:tab w:val="left" w:pos="5496"/>
+                          <w:tab w:val="left" w:pos="6412"/>
+                          <w:tab w:val="left" w:pos="7328"/>
+                          <w:tab w:val="left" w:pos="8244"/>
+                          <w:tab w:val="left" w:pos="9160"/>
+                          <w:tab w:val="left" w:pos="10076"/>
+                          <w:tab w:val="left" w:pos="10992"/>
+                          <w:tab w:val="left" w:pos="11908"/>
+                          <w:tab w:val="left" w:pos="12824"/>
+                          <w:tab w:val="left" w:pos="13740"/>
+                          <w:tab w:val="left" w:pos="14656"/>
+                        </w:tabs>
+                        <w:spacing w:after="0"/>
+                        <w:rPr>
+                          <w:rFonts w:ascii="Consolas" w:eastAsia="Times New Roman" w:hAnsi="Consolas" w:cs="Courier New"/>
+                          <w:noProof w:val="0"/>
+                          <w:color w:val="333333"/>
+                          <w:szCs w:val="20"/>
+                          <w:lang w:eastAsia="ru-RU"/>
+                        </w:rPr>
+                      </w:pPr>
+                      <w:r>
+                        <w:rPr>
+                          <w:rFonts w:ascii="Consolas" w:eastAsia="Times New Roman" w:hAnsi="Consolas" w:cs="Courier New"/>
+                          <w:noProof w:val="0"/>
+                          <w:color w:val="A71D5D"/>
+                          <w:szCs w:val="20"/>
+                          <w:lang w:eastAsia="ru-RU"/>
+                        </w:rPr>
+                        <w:t xml:space="preserve">from </w:t>
+                      </w:r>
+                      <w:proofErr w:type="spellStart"/>
+                      <w:r>
+                        <w:rPr>
+                          <w:rFonts w:ascii="Consolas" w:eastAsia="Times New Roman" w:hAnsi="Consolas" w:cs="Courier New"/>
+                          <w:noProof w:val="0"/>
+                          <w:color w:val="333333"/>
+                          <w:szCs w:val="20"/>
+                          <w:lang w:eastAsia="ru-RU"/>
+                        </w:rPr>
+                        <w:t>asposewordscloud</w:t>
+                      </w:r>
+                      <w:proofErr w:type="spellEnd"/>
+                      <w:r>
+                        <w:rPr>
+                          <w:rFonts w:ascii="Consolas" w:eastAsia="Times New Roman" w:hAnsi="Consolas" w:cs="Courier New"/>
+                          <w:noProof w:val="0"/>
+                          <w:color w:val="333333"/>
+                          <w:szCs w:val="20"/>
+                          <w:lang w:eastAsia="ru-RU"/>
+                        </w:rPr>
+                        <w:t xml:space="preserve"> </w:t>
+                      </w:r>
+                      <w:r>
+                        <w:rPr>
+                          <w:rFonts w:ascii="Consolas" w:eastAsia="Times New Roman" w:hAnsi="Consolas" w:cs="Courier New"/>
+                          <w:noProof w:val="0"/>
+                          <w:color w:val="A71D5D"/>
+                          <w:szCs w:val="20"/>
+                          <w:lang w:eastAsia="ru-RU"/>
+                        </w:rPr>
+                        <w:t xml:space="preserve">import </w:t>
+                      </w:r>
+                      <w:proofErr w:type="spellStart"/>
+                      <w:r>
+                        <w:rPr>
+                          <w:rFonts w:ascii="Consolas" w:eastAsia="Times New Roman" w:hAnsi="Consolas" w:cs="Courier New"/>
+                          <w:noProof w:val="0"/>
+                          <w:color w:val="333333"/>
+                          <w:szCs w:val="20"/>
+                          <w:lang w:eastAsia="ru-RU"/>
+                        </w:rPr>
+                        <w:t>WordsApi</w:t>
+                      </w:r>
+                      <w:proofErr w:type="spellEnd"/>
+                      <w:r>
+                        <w:rPr>
+                          <w:rFonts w:ascii="Consolas" w:eastAsia="Times New Roman" w:hAnsi="Consolas" w:cs="Courier New"/>
+                          <w:noProof w:val="0"/>
+                          <w:color w:val="333333"/>
+                          <w:szCs w:val="20"/>
+                          <w:lang w:eastAsia="ru-RU"/>
+                        </w:rPr>
+                        <w:br/>
+                      </w:r>
+                      <w:r>
+                        <w:rPr>
+                          <w:rFonts w:ascii="Consolas" w:eastAsia="Times New Roman" w:hAnsi="Consolas" w:cs="Courier New"/>
+                          <w:noProof w:val="0"/>
+                          <w:color w:val="A71D5D"/>
+                          <w:szCs w:val="20"/>
+                          <w:lang w:eastAsia="ru-RU"/>
+                        </w:rPr>
+                        <w:t xml:space="preserve">from </w:t>
+                      </w:r>
+                      <w:proofErr w:type="spellStart"/>
+                      <w:r>
+                        <w:rPr>
+                          <w:rFonts w:ascii="Consolas" w:eastAsia="Times New Roman" w:hAnsi="Consolas" w:cs="Courier New"/>
+                          <w:noProof w:val="0"/>
+                          <w:color w:val="333333"/>
+                          <w:szCs w:val="20"/>
+                          <w:lang w:eastAsia="ru-RU"/>
+                        </w:rPr>
+                        <w:t>asposewordscloud</w:t>
+                      </w:r>
+                      <w:r>
+                        <w:rPr>
+                          <w:rFonts w:ascii="Consolas" w:eastAsia="Times New Roman" w:hAnsi="Consolas" w:cs="Courier New"/>
+                          <w:noProof w:val="0"/>
+                          <w:color w:val="63A35C"/>
+                          <w:szCs w:val="20"/>
+                          <w:lang w:eastAsia="ru-RU"/>
+                        </w:rPr>
+                        <w:t>.</w:t>
+                      </w:r>
+                      <w:r>
+                        <w:rPr>
+                          <w:rFonts w:ascii="Consolas" w:eastAsia="Times New Roman" w:hAnsi="Consolas" w:cs="Courier New"/>
+                          <w:noProof w:val="0"/>
+                          <w:color w:val="333333"/>
+                          <w:szCs w:val="20"/>
+                          <w:lang w:eastAsia="ru-RU"/>
+                        </w:rPr>
+                        <w:t>models</w:t>
+                      </w:r>
+                      <w:r>
+                        <w:rPr>
+                          <w:rFonts w:ascii="Consolas" w:eastAsia="Times New Roman" w:hAnsi="Consolas" w:cs="Courier New"/>
+                          <w:noProof w:val="0"/>
+                          <w:color w:val="63A35C"/>
+                          <w:szCs w:val="20"/>
+                          <w:lang w:eastAsia="ru-RU"/>
+                        </w:rPr>
+                        <w:t>.</w:t>
+                      </w:r>
+                      <w:r>
+                        <w:rPr>
+                          <w:rFonts w:ascii="Consolas" w:eastAsia="Times New Roman" w:hAnsi="Consolas" w:cs="Courier New"/>
+                          <w:noProof w:val="0"/>
+                          <w:color w:val="333333"/>
+                          <w:szCs w:val="20"/>
+                          <w:lang w:eastAsia="ru-RU"/>
+                        </w:rPr>
+                        <w:t>requests</w:t>
+                      </w:r>
+                      <w:proofErr w:type="spellEnd"/>
+                      <w:r>
+                        <w:rPr>
+                          <w:rFonts w:ascii="Consolas" w:eastAsia="Times New Roman" w:hAnsi="Consolas" w:cs="Courier New"/>
+                          <w:noProof w:val="0"/>
+                          <w:color w:val="333333"/>
+                          <w:szCs w:val="20"/>
+                          <w:lang w:eastAsia="ru-RU"/>
+                        </w:rPr>
+                        <w:t xml:space="preserve"> </w:t>
+                      </w:r>
+                      <w:r>
+                        <w:rPr>
+                          <w:rFonts w:ascii="Consolas" w:eastAsia="Times New Roman" w:hAnsi="Consolas" w:cs="Courier New"/>
+                          <w:noProof w:val="0"/>
+                          <w:color w:val="A71D5D"/>
+                          <w:szCs w:val="20"/>
+                          <w:lang w:eastAsia="ru-RU"/>
+                        </w:rPr>
+                        <w:t xml:space="preserve">import </w:t>
+                      </w:r>
+                      <w:proofErr w:type="spellStart"/>
+                      <w:r>
+                        <w:rPr>
+                          <w:rFonts w:ascii="Consolas" w:eastAsia="Times New Roman" w:hAnsi="Consolas" w:cs="Courier New"/>
+                          <w:noProof w:val="0"/>
+                          <w:color w:val="333333"/>
+                          <w:szCs w:val="20"/>
+                          <w:lang w:eastAsia="ru-RU"/>
+                        </w:rPr>
+                        <w:t>ConvertDocumentRequest</w:t>
+                      </w:r>
+                      <w:proofErr w:type="spellEnd"/>
+                      <w:r>
+                        <w:rPr>
+                          <w:rFonts w:ascii="Consolas" w:eastAsia="Times New Roman" w:hAnsi="Consolas" w:cs="Courier New"/>
+                          <w:noProof w:val="0"/>
+                          <w:color w:val="333333"/>
+                          <w:szCs w:val="20"/>
+                          <w:lang w:eastAsia="ru-RU"/>
+                        </w:rPr>
+                        <w:br/>
+                      </w:r>
+                      <w:r>
+                        <w:rPr>
+                          <w:rFonts w:ascii="Consolas" w:eastAsia="Times New Roman" w:hAnsi="Consolas" w:cs="Courier New"/>
+                          <w:noProof w:val="0"/>
+                          <w:color w:val="333333"/>
+                          <w:szCs w:val="20"/>
+                          <w:lang w:eastAsia="ru-RU"/>
+                        </w:rPr>
+                        <w:br/>
+                      </w:r>
+                      <w:proofErr w:type="spellStart"/>
+                      <w:r>
+                        <w:rPr>
+                          <w:rFonts w:ascii="Consolas" w:eastAsia="Times New Roman" w:hAnsi="Consolas" w:cs="Courier New"/>
+                          <w:noProof w:val="0"/>
+                          <w:color w:val="333333"/>
+                          <w:szCs w:val="20"/>
+                          <w:lang w:eastAsia="ru-RU"/>
+                        </w:rPr>
+                        <w:t>app_sid</w:t>
+                      </w:r>
+                      <w:proofErr w:type="spellEnd"/>
+                      <w:r>
+                        <w:rPr>
+                          <w:rFonts w:ascii="Consolas" w:eastAsia="Times New Roman" w:hAnsi="Consolas" w:cs="Courier New"/>
+                          <w:noProof w:val="0"/>
+                          <w:color w:val="333333"/>
+                          <w:szCs w:val="20"/>
+                          <w:lang w:eastAsia="ru-RU"/>
+                        </w:rPr>
+                        <w:t xml:space="preserve"> </w:t>
+                      </w:r>
+                      <w:r>
+                        <w:rPr>
+                          <w:rFonts w:ascii="Consolas" w:eastAsia="Times New Roman" w:hAnsi="Consolas" w:cs="Courier New"/>
+                          <w:noProof w:val="0"/>
+                          <w:color w:val="A71D5D"/>
+                          <w:szCs w:val="20"/>
+                          <w:lang w:eastAsia="ru-RU"/>
+                        </w:rPr>
+                        <w:t xml:space="preserve">= </w:t>
+                      </w:r>
+                      <w:r>
+                        <w:rPr>
+                          <w:rFonts w:ascii="Consolas" w:eastAsia="Times New Roman" w:hAnsi="Consolas" w:cs="Courier New"/>
+                          <w:noProof w:val="0"/>
+                          <w:color w:val="63A35C"/>
+                          <w:szCs w:val="20"/>
+                          <w:lang w:eastAsia="ru-RU"/>
+                        </w:rPr>
+                        <w:t>'</w:t>
+                      </w:r>
+                      <w:r>
+                        <w:rPr>
+                          <w:rFonts w:ascii="Consolas" w:eastAsia="Times New Roman" w:hAnsi="Consolas" w:cs="Courier New"/>
+                          <w:noProof w:val="0"/>
+                          <w:color w:val="183691"/>
+                          <w:szCs w:val="20"/>
+                          <w:lang w:eastAsia="ru-RU"/>
+                        </w:rPr>
+                        <w:t>####-####-####-####-####</w:t>
+                      </w:r>
+                      <w:r>
+                        <w:rPr>
+                          <w:rFonts w:ascii="Consolas" w:eastAsia="Times New Roman" w:hAnsi="Consolas" w:cs="Courier New"/>
+                          <w:noProof w:val="0"/>
+                          <w:color w:val="63A35C"/>
+                          <w:szCs w:val="20"/>
+                          <w:lang w:eastAsia="ru-RU"/>
+                        </w:rPr>
+                        <w:t>'</w:t>
+                      </w:r>
+                      <w:r>
+                        <w:rPr>
+                          <w:rFonts w:ascii="Consolas" w:eastAsia="Times New Roman" w:hAnsi="Consolas" w:cs="Courier New"/>
+                          <w:noProof w:val="0"/>
+                          <w:color w:val="63A35C"/>
+                          <w:szCs w:val="20"/>
+                          <w:lang w:eastAsia="ru-RU"/>
+                        </w:rPr>
+                        <w:br/>
+                      </w:r>
+                      <w:proofErr w:type="spellStart"/>
+                      <w:r>
+                        <w:rPr>
+                          <w:rFonts w:ascii="Consolas" w:eastAsia="Times New Roman" w:hAnsi="Consolas" w:cs="Courier New"/>
+                          <w:noProof w:val="0"/>
+                          <w:color w:val="333333"/>
+                          <w:szCs w:val="20"/>
+                          <w:lang w:eastAsia="ru-RU"/>
+                        </w:rPr>
+                        <w:t>app_key</w:t>
+                      </w:r>
+                      <w:proofErr w:type="spellEnd"/>
+                      <w:r>
+                        <w:rPr>
+                          <w:rFonts w:ascii="Consolas" w:eastAsia="Times New Roman" w:hAnsi="Consolas" w:cs="Courier New"/>
+                          <w:noProof w:val="0"/>
+                          <w:color w:val="333333"/>
+                          <w:szCs w:val="20"/>
+                          <w:lang w:eastAsia="ru-RU"/>
+                        </w:rPr>
+                        <w:t xml:space="preserve"> </w:t>
+                      </w:r>
+                      <w:r>
+                        <w:rPr>
+                          <w:rFonts w:ascii="Consolas" w:eastAsia="Times New Roman" w:hAnsi="Consolas" w:cs="Courier New"/>
+                          <w:noProof w:val="0"/>
+                          <w:color w:val="A71D5D"/>
+                          <w:szCs w:val="20"/>
+                          <w:lang w:eastAsia="ru-RU"/>
+                        </w:rPr>
+                        <w:t xml:space="preserve">= </w:t>
+                      </w:r>
+                      <w:r>
+                        <w:rPr>
+                          <w:rFonts w:ascii="Consolas" w:eastAsia="Times New Roman" w:hAnsi="Consolas" w:cs="Courier New"/>
+                          <w:noProof w:val="0"/>
+                          <w:color w:val="63A35C"/>
+                          <w:szCs w:val="20"/>
+                          <w:lang w:eastAsia="ru-RU"/>
+                        </w:rPr>
+                        <w:t>'</w:t>
+                      </w:r>
+                      <w:r>
+                        <w:rPr>
+                          <w:rFonts w:ascii="Consolas" w:eastAsia="Times New Roman" w:hAnsi="Consolas" w:cs="Courier New"/>
+                          <w:noProof w:val="0"/>
+                          <w:color w:val="183691"/>
+                          <w:szCs w:val="20"/>
+                          <w:lang w:eastAsia="ru-RU"/>
+                        </w:rPr>
+                        <w:t>##################</w:t>
+                      </w:r>
+                      <w:r>
+                        <w:rPr>
+                          <w:rFonts w:ascii="Consolas" w:eastAsia="Times New Roman" w:hAnsi="Consolas" w:cs="Courier New"/>
+                          <w:noProof w:val="0"/>
+                          <w:color w:val="63A35C"/>
+                          <w:szCs w:val="20"/>
+                          <w:lang w:eastAsia="ru-RU"/>
+                        </w:rPr>
+                        <w:t>'</w:t>
+                      </w:r>
+                      <w:r>
+                        <w:rPr>
+                          <w:rFonts w:ascii="Consolas" w:eastAsia="Times New Roman" w:hAnsi="Consolas" w:cs="Courier New"/>
+                          <w:noProof w:val="0"/>
+                          <w:color w:val="63A35C"/>
+                          <w:szCs w:val="20"/>
+                          <w:lang w:eastAsia="ru-RU"/>
+                        </w:rPr>
+                        <w:br/>
+                      </w:r>
+                      <w:proofErr w:type="spellStart"/>
+                      <w:r>
+                        <w:rPr>
+                          <w:rFonts w:ascii="Consolas" w:eastAsia="Times New Roman" w:hAnsi="Consolas" w:cs="Courier New"/>
+                          <w:noProof w:val="0"/>
+                          <w:color w:val="333333"/>
+                          <w:szCs w:val="20"/>
+                          <w:lang w:eastAsia="ru-RU"/>
+                        </w:rPr>
+                        <w:t>words_api</w:t>
+                      </w:r>
+                      <w:proofErr w:type="spellEnd"/>
+                      <w:r>
+                        <w:rPr>
+                          <w:rFonts w:ascii="Consolas" w:eastAsia="Times New Roman" w:hAnsi="Consolas" w:cs="Courier New"/>
+                          <w:noProof w:val="0"/>
+                          <w:color w:val="333333"/>
+                          <w:szCs w:val="20"/>
+                          <w:lang w:eastAsia="ru-RU"/>
+                        </w:rPr>
+                        <w:t xml:space="preserve"> </w:t>
+                      </w:r>
+                      <w:r>
+                        <w:rPr>
+                          <w:rFonts w:ascii="Consolas" w:eastAsia="Times New Roman" w:hAnsi="Consolas" w:cs="Courier New"/>
+                          <w:noProof w:val="0"/>
+                          <w:color w:val="A71D5D"/>
+                          <w:szCs w:val="20"/>
+                          <w:lang w:eastAsia="ru-RU"/>
+                        </w:rPr>
+                        <w:t xml:space="preserve">= </w:t>
+                      </w:r>
+                      <w:proofErr w:type="spellStart"/>
+                      <w:r>
+                        <w:rPr>
+                          <w:rFonts w:ascii="Consolas" w:eastAsia="Times New Roman" w:hAnsi="Consolas" w:cs="Courier New"/>
+                          <w:noProof w:val="0"/>
+                          <w:color w:val="333333"/>
+                          <w:szCs w:val="20"/>
+                          <w:lang w:eastAsia="ru-RU"/>
+                        </w:rPr>
+                        <w:t>WordsApi</w:t>
+                      </w:r>
+                      <w:proofErr w:type="spellEnd"/>
+                      <w:r>
+                        <w:rPr>
+                          <w:rFonts w:ascii="Consolas" w:eastAsia="Times New Roman" w:hAnsi="Consolas" w:cs="Courier New"/>
+                          <w:noProof w:val="0"/>
+                          <w:color w:val="63A35C"/>
+                          <w:szCs w:val="20"/>
+                          <w:lang w:eastAsia="ru-RU"/>
+                        </w:rPr>
+                        <w:t>(</w:t>
+                      </w:r>
+                      <w:proofErr w:type="spellStart"/>
+                      <w:r>
+                        <w:rPr>
+                          <w:rFonts w:ascii="Consolas" w:eastAsia="Times New Roman" w:hAnsi="Consolas" w:cs="Courier New"/>
+                          <w:noProof w:val="0"/>
+                          <w:color w:val="333333"/>
+                          <w:szCs w:val="20"/>
+                          <w:lang w:eastAsia="ru-RU"/>
+                        </w:rPr>
+                        <w:t>app_sid</w:t>
+                      </w:r>
+                      <w:proofErr w:type="spellEnd"/>
+                      <w:r>
+                        <w:rPr>
+                          <w:rFonts w:ascii="Consolas" w:eastAsia="Times New Roman" w:hAnsi="Consolas" w:cs="Courier New"/>
+                          <w:noProof w:val="0"/>
+                          <w:color w:val="63A35C"/>
+                          <w:szCs w:val="20"/>
+                          <w:lang w:eastAsia="ru-RU"/>
+                        </w:rPr>
+                        <w:t xml:space="preserve">, </w:t>
+                      </w:r>
+                      <w:proofErr w:type="spellStart"/>
+                      <w:r>
+                        <w:rPr>
+                          <w:rFonts w:ascii="Consolas" w:eastAsia="Times New Roman" w:hAnsi="Consolas" w:cs="Courier New"/>
+                          <w:noProof w:val="0"/>
+                          <w:color w:val="333333"/>
+                          <w:szCs w:val="20"/>
+                          <w:lang w:eastAsia="ru-RU"/>
+                        </w:rPr>
+                        <w:t>app_key</w:t>
+                      </w:r>
+                      <w:proofErr w:type="spellEnd"/>
+                      <w:r>
+                        <w:rPr>
+                          <w:rFonts w:ascii="Consolas" w:eastAsia="Times New Roman" w:hAnsi="Consolas" w:cs="Courier New"/>
+                          <w:noProof w:val="0"/>
+                          <w:color w:val="63A35C"/>
+                          <w:szCs w:val="20"/>
+                          <w:lang w:eastAsia="ru-RU"/>
+                        </w:rPr>
+                        <w:t>)</w:t>
+                      </w:r>
+                      <w:r>
+                        <w:rPr>
+                          <w:rFonts w:ascii="Consolas" w:eastAsia="Times New Roman" w:hAnsi="Consolas" w:cs="Courier New"/>
+                          <w:noProof w:val="0"/>
+                          <w:color w:val="63A35C"/>
+                          <w:szCs w:val="20"/>
+                          <w:lang w:eastAsia="ru-RU"/>
+                        </w:rPr>
+                        <w:br/>
+                      </w:r>
+                      <w:r>
+                        <w:rPr>
+                          <w:rFonts w:ascii="Consolas" w:eastAsia="Times New Roman" w:hAnsi="Consolas" w:cs="Courier New"/>
+                          <w:noProof w:val="0"/>
+                          <w:color w:val="A71D5D"/>
+                          <w:szCs w:val="20"/>
+                          <w:lang w:eastAsia="ru-RU"/>
+                        </w:rPr>
+                        <w:t xml:space="preserve">with </w:t>
+                      </w:r>
+                      <w:r>
+                        <w:rPr>
+                          <w:rFonts w:ascii="Consolas" w:eastAsia="Times New Roman" w:hAnsi="Consolas" w:cs="Courier New"/>
+                          <w:noProof w:val="0"/>
+                          <w:color w:val="0086B3"/>
+                          <w:szCs w:val="20"/>
+                          <w:lang w:eastAsia="ru-RU"/>
+                        </w:rPr>
+                        <w:t>open</w:t>
+                      </w:r>
+                      <w:r>
+                        <w:rPr>
+                          <w:rFonts w:ascii="Consolas" w:eastAsia="Times New Roman" w:hAnsi="Consolas" w:cs="Courier New"/>
+                          <w:noProof w:val="0"/>
+                          <w:color w:val="63A35C"/>
+                          <w:szCs w:val="20"/>
+                          <w:lang w:eastAsia="ru-RU"/>
+                        </w:rPr>
+                        <w:t>('</w:t>
+                      </w:r>
+                      <w:r>
+                        <w:rPr>
+                          <w:rFonts w:ascii="Consolas" w:eastAsia="Times New Roman" w:hAnsi="Consolas" w:cs="Courier New"/>
+                          <w:noProof w:val="0"/>
+                          <w:color w:val="183691"/>
+                          <w:szCs w:val="20"/>
+                          <w:lang w:eastAsia="ru-RU"/>
+                        </w:rPr>
+                        <w:t>sample.pdf</w:t>
+                      </w:r>
+                      <w:r>
+                        <w:rPr>
+                          <w:rFonts w:ascii="Consolas" w:eastAsia="Times New Roman" w:hAnsi="Consolas" w:cs="Courier New"/>
+                          <w:noProof w:val="0"/>
+                          <w:color w:val="63A35C"/>
+                          <w:szCs w:val="20"/>
+                          <w:lang w:eastAsia="ru-RU"/>
+                        </w:rPr>
+                        <w:t>', '</w:t>
+                      </w:r>
+                      <w:proofErr w:type="spellStart"/>
+                      <w:r>
+                        <w:rPr>
+                          <w:rFonts w:ascii="Consolas" w:eastAsia="Times New Roman" w:hAnsi="Consolas" w:cs="Courier New"/>
+                          <w:noProof w:val="0"/>
+                          <w:color w:val="183691"/>
+                          <w:szCs w:val="20"/>
+                          <w:lang w:eastAsia="ru-RU"/>
+                        </w:rPr>
+                        <w:t>rb</w:t>
+                      </w:r>
+                      <w:proofErr w:type="spellEnd"/>
+                      <w:r>
+                        <w:rPr>
+                          <w:rFonts w:ascii="Consolas" w:eastAsia="Times New Roman" w:hAnsi="Consolas" w:cs="Courier New"/>
+                          <w:noProof w:val="0"/>
+                          <w:color w:val="63A35C"/>
+                          <w:szCs w:val="20"/>
+                          <w:lang w:eastAsia="ru-RU"/>
+                        </w:rPr>
+                        <w:t xml:space="preserve">') </w:t>
+                      </w:r>
+                      <w:r>
+                        <w:rPr>
+                          <w:rFonts w:ascii="Consolas" w:eastAsia="Times New Roman" w:hAnsi="Consolas" w:cs="Courier New"/>
+                          <w:noProof w:val="0"/>
+                          <w:color w:val="A71D5D"/>
+                          <w:szCs w:val="20"/>
+                          <w:lang w:eastAsia="ru-RU"/>
+                        </w:rPr>
+                        <w:t xml:space="preserve">as </w:t>
+                      </w:r>
+                      <w:r>
+                        <w:rPr>
+                          <w:rFonts w:ascii="Consolas" w:eastAsia="Times New Roman" w:hAnsi="Consolas" w:cs="Courier New"/>
+                          <w:noProof w:val="0"/>
+                          <w:color w:val="333333"/>
+                          <w:szCs w:val="20"/>
+                          <w:lang w:eastAsia="ru-RU"/>
+                        </w:rPr>
+                        <w:t>f</w:t>
+                      </w:r>
+                      <w:r>
+                        <w:rPr>
+                          <w:rFonts w:ascii="Consolas" w:eastAsia="Times New Roman" w:hAnsi="Consolas" w:cs="Courier New"/>
+                          <w:noProof w:val="0"/>
+                          <w:color w:val="63A35C"/>
+                          <w:szCs w:val="20"/>
+                          <w:lang w:eastAsia="ru-RU"/>
+                        </w:rPr>
+                        <w:t>:</w:t>
+                      </w:r>
+                      <w:r>
+                        <w:rPr>
+                          <w:rFonts w:ascii="Consolas" w:eastAsia="Times New Roman" w:hAnsi="Consolas" w:cs="Courier New"/>
+                          <w:noProof w:val="0"/>
+                          <w:color w:val="63A35C"/>
+                          <w:szCs w:val="20"/>
+                          <w:lang w:eastAsia="ru-RU"/>
+                        </w:rPr>
+                        <w:br/>
+                        <w:t xml:space="preserve"> </w:t>
+                      </w:r>
+                      <w:r>
+                        <w:rPr>
+                          <w:rFonts w:ascii="Consolas" w:eastAsia="Times New Roman" w:hAnsi="Consolas" w:cs="Courier New"/>
+                          <w:noProof w:val="0"/>
+                          <w:color w:val="333333"/>
+                          <w:szCs w:val="20"/>
+                          <w:lang w:eastAsia="ru-RU"/>
+                        </w:rPr>
+                        <w:t xml:space="preserve">request </w:t>
+                      </w:r>
+                      <w:r>
+                        <w:rPr>
+                          <w:rFonts w:ascii="Consolas" w:eastAsia="Times New Roman" w:hAnsi="Consolas" w:cs="Courier New"/>
+                          <w:noProof w:val="0"/>
+                          <w:color w:val="A71D5D"/>
+                          <w:szCs w:val="20"/>
+                          <w:lang w:eastAsia="ru-RU"/>
+                        </w:rPr>
+                        <w:t xml:space="preserve">= </w:t>
+                      </w:r>
+                      <w:proofErr w:type="spellStart"/>
+                      <w:r>
+                        <w:rPr>
+                          <w:rFonts w:ascii="Consolas" w:eastAsia="Times New Roman" w:hAnsi="Consolas" w:cs="Courier New"/>
+                          <w:noProof w:val="0"/>
+                          <w:color w:val="333333"/>
+                          <w:szCs w:val="20"/>
+                          <w:lang w:eastAsia="ru-RU"/>
+                        </w:rPr>
+                        <w:t>ConvertDocumentRequest</w:t>
+                      </w:r>
+                      <w:proofErr w:type="spellEnd"/>
+                      <w:r>
+                        <w:rPr>
+                          <w:rFonts w:ascii="Consolas" w:eastAsia="Times New Roman" w:hAnsi="Consolas" w:cs="Courier New"/>
+                          <w:noProof w:val="0"/>
+                          <w:color w:val="63A35C"/>
+                          <w:szCs w:val="20"/>
+                          <w:lang w:eastAsia="ru-RU"/>
+                        </w:rPr>
+                        <w:t>(</w:t>
+                      </w:r>
+                      <w:r>
+                        <w:rPr>
+                          <w:rFonts w:ascii="Consolas" w:eastAsia="Times New Roman" w:hAnsi="Consolas" w:cs="Courier New"/>
+                          <w:noProof w:val="0"/>
+                          <w:color w:val="333333"/>
+                          <w:szCs w:val="20"/>
+                          <w:lang w:eastAsia="ru-RU"/>
+                        </w:rPr>
+                        <w:t>f</w:t>
+                      </w:r>
+                      <w:r>
+                        <w:rPr>
+                          <w:rFonts w:ascii="Consolas" w:eastAsia="Times New Roman" w:hAnsi="Consolas" w:cs="Courier New"/>
+                          <w:noProof w:val="0"/>
+                          <w:color w:val="63A35C"/>
+                          <w:szCs w:val="20"/>
+                          <w:lang w:eastAsia="ru-RU"/>
+                        </w:rPr>
+                        <w:t xml:space="preserve">, </w:t>
+                      </w:r>
+                      <w:r>
+                        <w:rPr>
+                          <w:rFonts w:ascii="Consolas" w:eastAsia="Times New Roman" w:hAnsi="Consolas" w:cs="Courier New"/>
+                          <w:noProof w:val="0"/>
+                          <w:color w:val="0086B3"/>
+                          <w:szCs w:val="20"/>
+                          <w:lang w:eastAsia="ru-RU"/>
+                        </w:rPr>
+                        <w:t>format</w:t>
+                      </w:r>
+                      <w:r>
+                        <w:rPr>
+                          <w:rFonts w:ascii="Consolas" w:eastAsia="Times New Roman" w:hAnsi="Consolas" w:cs="Courier New"/>
+                          <w:noProof w:val="0"/>
+                          <w:color w:val="A71D5D"/>
+                          <w:szCs w:val="20"/>
+                          <w:lang w:eastAsia="ru-RU"/>
+                        </w:rPr>
+                        <w:t>=</w:t>
+                      </w:r>
+                      <w:r>
+                        <w:rPr>
+                          <w:rFonts w:ascii="Consolas" w:eastAsia="Times New Roman" w:hAnsi="Consolas" w:cs="Courier New"/>
+                          <w:noProof w:val="0"/>
+                          <w:color w:val="63A35C"/>
+                          <w:szCs w:val="20"/>
+                          <w:lang w:eastAsia="ru-RU"/>
+                        </w:rPr>
+                        <w:t>'</w:t>
+                      </w:r>
+                      <w:r>
+                        <w:rPr>
+                          <w:rFonts w:ascii="Consolas" w:eastAsia="Times New Roman" w:hAnsi="Consolas" w:cs="Courier New"/>
+                          <w:noProof w:val="0"/>
+                          <w:color w:val="183691"/>
+                          <w:szCs w:val="20"/>
+                          <w:lang w:eastAsia="ru-RU"/>
+                        </w:rPr>
+                        <w:t>docx</w:t>
+                      </w:r>
+                      <w:r>
+                        <w:rPr>
+                          <w:rFonts w:ascii="Consolas" w:eastAsia="Times New Roman" w:hAnsi="Consolas" w:cs="Courier New"/>
+                          <w:noProof w:val="0"/>
+                          <w:color w:val="63A35C"/>
+                          <w:szCs w:val="20"/>
+                          <w:lang w:eastAsia="ru-RU"/>
+                        </w:rPr>
+                        <w:t>')</w:t>
+                      </w:r>
+                      <w:r>
+                        <w:rPr>
+                          <w:rFonts w:ascii="Consolas" w:eastAsia="Times New Roman" w:hAnsi="Consolas" w:cs="Courier New"/>
+                          <w:noProof w:val="0"/>
+                          <w:color w:val="63A35C"/>
+                          <w:szCs w:val="20"/>
+                          <w:lang w:eastAsia="ru-RU"/>
+                        </w:rPr>
+                        <w:br/>
+                        <w:t xml:space="preserve"> </w:t>
+                      </w:r>
+                      <w:r>
+                        <w:rPr>
+                          <w:rFonts w:ascii="Consolas" w:eastAsia="Times New Roman" w:hAnsi="Consolas" w:cs="Courier New"/>
+                          <w:noProof w:val="0"/>
+                          <w:color w:val="333333"/>
+                          <w:szCs w:val="20"/>
+                          <w:lang w:eastAsia="ru-RU"/>
+                        </w:rPr>
+                        <w:t xml:space="preserve">result </w:t>
+                      </w:r>
+                      <w:r>
+                        <w:rPr>
+                          <w:rFonts w:ascii="Consolas" w:eastAsia="Times New Roman" w:hAnsi="Consolas" w:cs="Courier New"/>
+                          <w:noProof w:val="0"/>
+                          <w:color w:val="A71D5D"/>
+                          <w:szCs w:val="20"/>
+                          <w:lang w:eastAsia="ru-RU"/>
+                        </w:rPr>
+                        <w:t xml:space="preserve">= </w:t>
+                      </w:r>
+                      <w:proofErr w:type="spellStart"/>
+                      <w:r>
+                        <w:rPr>
+                          <w:rFonts w:ascii="Consolas" w:eastAsia="Times New Roman" w:hAnsi="Consolas" w:cs="Courier New"/>
+                          <w:noProof w:val="0"/>
+                          <w:color w:val="333333"/>
+                          <w:szCs w:val="20"/>
+                          <w:lang w:eastAsia="ru-RU"/>
+                        </w:rPr>
+                        <w:t>words_api</w:t>
+                      </w:r>
+                      <w:r>
+                        <w:rPr>
+                          <w:rFonts w:ascii="Consolas" w:eastAsia="Times New Roman" w:hAnsi="Consolas" w:cs="Courier New"/>
+                          <w:noProof w:val="0"/>
+                          <w:color w:val="63A35C"/>
+                          <w:szCs w:val="20"/>
+                          <w:lang w:eastAsia="ru-RU"/>
+                        </w:rPr>
+                        <w:t>.</w:t>
+                      </w:r>
+                      <w:r>
+                        <w:rPr>
+                          <w:rFonts w:ascii="Consolas" w:eastAsia="Times New Roman" w:hAnsi="Consolas" w:cs="Courier New"/>
+                          <w:noProof w:val="0"/>
+                          <w:color w:val="333333"/>
+                          <w:szCs w:val="20"/>
+                          <w:lang w:eastAsia="ru-RU"/>
+                        </w:rPr>
+                        <w:t>convert_document</w:t>
+                      </w:r>
+                      <w:proofErr w:type="spellEnd"/>
+                      <w:r>
+                        <w:rPr>
+                          <w:rFonts w:ascii="Consolas" w:eastAsia="Times New Roman" w:hAnsi="Consolas" w:cs="Courier New"/>
+                          <w:noProof w:val="0"/>
+                          <w:color w:val="63A35C"/>
+                          <w:szCs w:val="20"/>
+                          <w:lang w:eastAsia="ru-RU"/>
+                        </w:rPr>
+                        <w:t>(</w:t>
+                      </w:r>
+                      <w:r>
+                        <w:rPr>
+                          <w:rFonts w:ascii="Consolas" w:eastAsia="Times New Roman" w:hAnsi="Consolas" w:cs="Courier New"/>
+                          <w:noProof w:val="0"/>
+                          <w:color w:val="333333"/>
+                          <w:szCs w:val="20"/>
+                          <w:lang w:eastAsia="ru-RU"/>
+                        </w:rPr>
+                        <w:t>request</w:t>
+                      </w:r>
+                      <w:r>
+                        <w:rPr>
+                          <w:rFonts w:ascii="Consolas" w:eastAsia="Times New Roman" w:hAnsi="Consolas" w:cs="Courier New"/>
+                          <w:noProof w:val="0"/>
+                          <w:color w:val="63A35C"/>
+                          <w:szCs w:val="20"/>
+                          <w:lang w:eastAsia="ru-RU"/>
+                        </w:rPr>
+                        <w:t>)</w:t>
+                      </w:r>
+                      <w:r>
+                        <w:rPr>
+                          <w:rFonts w:ascii="Consolas" w:eastAsia="Times New Roman" w:hAnsi="Consolas" w:cs="Courier New"/>
+                          <w:noProof w:val="0"/>
+                          <w:color w:val="63A35C"/>
+                          <w:szCs w:val="20"/>
+                          <w:lang w:eastAsia="ru-RU"/>
+                        </w:rPr>
+                        <w:br/>
+                      </w:r>
+                      <w:r>
+                        <w:rPr>
+                          <w:rFonts w:ascii="Consolas" w:eastAsia="Times New Roman" w:hAnsi="Consolas" w:cs="Courier New"/>
+                          <w:noProof w:val="0"/>
+                          <w:color w:val="0086B3"/>
+                          <w:szCs w:val="20"/>
+                          <w:lang w:eastAsia="ru-RU"/>
+                        </w:rPr>
+                        <w:t>print</w:t>
+                      </w:r>
+                      <w:r>
+                        <w:rPr>
+                          <w:rFonts w:ascii="Consolas" w:eastAsia="Times New Roman" w:hAnsi="Consolas" w:cs="Courier New"/>
+                          <w:noProof w:val="0"/>
+                          <w:color w:val="63A35C"/>
+                          <w:szCs w:val="20"/>
+                          <w:lang w:eastAsia="ru-RU"/>
+                        </w:rPr>
+                        <w:t>('</w:t>
+                      </w:r>
+                      <w:r>
+                        <w:rPr>
+                          <w:rFonts w:ascii="Consolas" w:eastAsia="Times New Roman" w:hAnsi="Consolas" w:cs="Courier New"/>
+                          <w:noProof w:val="0"/>
+                          <w:color w:val="183691"/>
+                          <w:szCs w:val="20"/>
+                          <w:lang w:eastAsia="ru-RU"/>
+                        </w:rPr>
+                        <w:t xml:space="preserve">Output filename: </w:t>
+                      </w:r>
+                      <w:r>
+                        <w:rPr>
+                          <w:rFonts w:ascii="Consolas" w:eastAsia="Times New Roman" w:hAnsi="Consolas" w:cs="Courier New"/>
+                          <w:noProof w:val="0"/>
+                          <w:color w:val="0086B3"/>
+                          <w:szCs w:val="20"/>
+                          <w:lang w:eastAsia="ru-RU"/>
+                        </w:rPr>
+                        <w:t>{}</w:t>
+                      </w:r>
+                      <w:r>
+                        <w:rPr>
+                          <w:rFonts w:ascii="Consolas" w:eastAsia="Times New Roman" w:hAnsi="Consolas" w:cs="Courier New"/>
+                          <w:noProof w:val="0"/>
+                          <w:color w:val="63A35C"/>
+                          <w:szCs w:val="20"/>
+                          <w:lang w:eastAsia="ru-RU"/>
+                        </w:rPr>
+                        <w:t>'.</w:t>
+                      </w:r>
+                      <w:r>
+                        <w:rPr>
+                          <w:rFonts w:ascii="Consolas" w:eastAsia="Times New Roman" w:hAnsi="Consolas" w:cs="Courier New"/>
+                          <w:noProof w:val="0"/>
+                          <w:color w:val="333333"/>
+                          <w:szCs w:val="20"/>
+                          <w:lang w:eastAsia="ru-RU"/>
+                        </w:rPr>
+                        <w:t>format</w:t>
+                      </w:r>
+                      <w:r>
+                        <w:rPr>
+                          <w:rFonts w:ascii="Consolas" w:eastAsia="Times New Roman" w:hAnsi="Consolas" w:cs="Courier New"/>
+                          <w:noProof w:val="0"/>
+                          <w:color w:val="63A35C"/>
+                          <w:szCs w:val="20"/>
+                          <w:lang w:eastAsia="ru-RU"/>
+                        </w:rPr>
+                        <w:t>(</w:t>
+                      </w:r>
+                      <w:r>
+                        <w:rPr>
+                          <w:rFonts w:ascii="Consolas" w:eastAsia="Times New Roman" w:hAnsi="Consolas" w:cs="Courier New"/>
+                          <w:noProof w:val="0"/>
+                          <w:color w:val="333333"/>
+                          <w:szCs w:val="20"/>
+                          <w:lang w:eastAsia="ru-RU"/>
+                        </w:rPr>
+                        <w:t>result</w:t>
+                      </w:r>
+                      <w:r>
+                        <w:rPr>
+                          <w:rFonts w:ascii="Consolas" w:eastAsia="Times New Roman" w:hAnsi="Consolas" w:cs="Courier New"/>
+                          <w:noProof w:val="0"/>
+                          <w:color w:val="63A35C"/>
+                          <w:szCs w:val="20"/>
+                          <w:lang w:eastAsia="ru-RU"/>
+                        </w:rPr>
+                        <w:t>))</w:t>
+                      </w:r>
+                    </w:p>
+                    <w:p/>
+                  </w:txbxContent>
+                </v:textbox>
+                <w10:wrap type="square"/>
+              </v:shape>
+            </w:pict>
+          </mc:Fallback>
+        </mc:AlternateContent>
+      </w:r>
+      <w:r>
+        <w:rPr>
           <w:rFonts w:cs="Segoe UI"/>
           <w:szCs w:val="20"/>
         </w:rPr>
         <w:t>Convert PDF to DOCX in Python</w:t>
-      </w:r>
-    </w:p>
-    <w:p>
-      <w:pPr>
-        <w:shd w:val="clear" w:color="auto" w:fill="282A36"/>
-        <w:tabs>
-          <w:tab w:val="left" w:pos="916"/>
-          <w:tab w:val="left" w:pos="1832"/>
-          <w:tab w:val="left" w:pos="2748"/>
-          <w:tab w:val="left" w:pos="3664"/>
-          <w:tab w:val="left" w:pos="4580"/>
-          <w:tab w:val="left" w:pos="5496"/>
-          <w:tab w:val="left" w:pos="6412"/>
-          <w:tab w:val="left" w:pos="7328"/>
-          <w:tab w:val="left" w:pos="8244"/>
-          <w:tab w:val="left" w:pos="9160"/>
-          <w:tab w:val="left" w:pos="10076"/>
-          <w:tab w:val="left" w:pos="10992"/>
-          <w:tab w:val="left" w:pos="11908"/>
-          <w:tab w:val="left" w:pos="12824"/>
-          <w:tab w:val="left" w:pos="13740"/>
-          <w:tab w:val="left" w:pos="14656"/>
-        </w:tabs>
-        <w:spacing w:after="0"/>
-        <w:rPr>
-          <w:rFonts w:ascii="Consolas" w:eastAsia="Times New Roman" w:hAnsi="Consolas" w:cs="Courier New"/>
-          <w:noProof w:val="0"/>
-          <w:color w:val="F8F8F2"/>
-          <w:szCs w:val="20"/>
-          <w:lang w:eastAsia="ru-RU"/>
-        </w:rPr>
-      </w:pPr>
-      <w:r>
-        <w:rPr>
-          <w:rFonts w:ascii="Consolas" w:eastAsia="Times New Roman" w:hAnsi="Consolas" w:cs="Courier New"/>
-          <w:noProof w:val="0"/>
-          <w:color w:val="FF79C6"/>
-          <w:szCs w:val="20"/>
-          <w:lang w:eastAsia="ru-RU"/>
-        </w:rPr>
-        <w:t xml:space="preserve">from </w:t>
-      </w:r>
-      <w:r>
-        <w:rPr>
-          <w:rFonts w:ascii="Consolas" w:eastAsia="Times New Roman" w:hAnsi="Consolas" w:cs="Courier New"/>
-          <w:noProof w:val="0"/>
-          <w:color w:val="F8F8F2"/>
-          <w:szCs w:val="20"/>
-          <w:lang w:eastAsia="ru-RU"/>
-        </w:rPr>
-        <w:t xml:space="preserve">asposewordscloud </w:t>
-      </w:r>
-      <w:r>
-        <w:rPr>
-          <w:rFonts w:ascii="Consolas" w:eastAsia="Times New Roman" w:hAnsi="Consolas" w:cs="Courier New"/>
-          <w:noProof w:val="0"/>
-          <w:color w:val="FF79C6"/>
-          <w:szCs w:val="20"/>
-          <w:lang w:eastAsia="ru-RU"/>
-        </w:rPr>
-        <w:t xml:space="preserve">import </w:t>
-      </w:r>
-      <w:r>
-        <w:rPr>
-          <w:rFonts w:ascii="Consolas" w:eastAsia="Times New Roman" w:hAnsi="Consolas" w:cs="Courier New"/>
-          <w:noProof w:val="0"/>
-          <w:color w:val="F8F8F2"/>
-          <w:szCs w:val="20"/>
-          <w:lang w:eastAsia="ru-RU"/>
-        </w:rPr>
-        <w:t>WordsApi</w:t>
-      </w:r>
-      <w:r>
-        <w:rPr>
-          <w:rFonts w:ascii="Consolas" w:eastAsia="Times New Roman" w:hAnsi="Consolas" w:cs="Courier New"/>
-          <w:noProof w:val="0"/>
-          <w:color w:val="F8F8F2"/>
-          <w:szCs w:val="20"/>
-          <w:lang w:eastAsia="ru-RU"/>
-        </w:rPr>
-        <w:br/>
-      </w:r>
-      <w:r>
-        <w:rPr>
-          <w:rFonts w:ascii="Consolas" w:eastAsia="Times New Roman" w:hAnsi="Consolas" w:cs="Courier New"/>
-          <w:noProof w:val="0"/>
-          <w:color w:val="FF79C6"/>
-          <w:szCs w:val="20"/>
-          <w:lang w:eastAsia="ru-RU"/>
-        </w:rPr>
-        <w:t xml:space="preserve">from </w:t>
-      </w:r>
-      <w:r>
-        <w:rPr>
-          <w:rFonts w:ascii="Consolas" w:eastAsia="Times New Roman" w:hAnsi="Consolas" w:cs="Courier New"/>
-          <w:noProof w:val="0"/>
-          <w:color w:val="F8F8F2"/>
-          <w:szCs w:val="20"/>
-          <w:lang w:eastAsia="ru-RU"/>
-        </w:rPr>
-        <w:t xml:space="preserve">asposewordscloud.models.requests </w:t>
-      </w:r>
-      <w:r>
-        <w:rPr>
-          <w:rFonts w:ascii="Consolas" w:eastAsia="Times New Roman" w:hAnsi="Consolas" w:cs="Courier New"/>
-          <w:noProof w:val="0"/>
-          <w:color w:val="FF79C6"/>
-          <w:szCs w:val="20"/>
-          <w:lang w:eastAsia="ru-RU"/>
-        </w:rPr>
-        <w:t xml:space="preserve">import </w:t>
-      </w:r>
-      <w:r>
-        <w:rPr>
-          <w:rFonts w:ascii="Consolas" w:eastAsia="Times New Roman" w:hAnsi="Consolas" w:cs="Courier New"/>
-          <w:noProof w:val="0"/>
-          <w:color w:val="F8F8F2"/>
-          <w:szCs w:val="20"/>
-          <w:lang w:eastAsia="ru-RU"/>
-        </w:rPr>
-        <w:t>ConvertDocumentRequest</w:t>
-      </w:r>
-      <w:r>
-        <w:rPr>
-          <w:rFonts w:ascii="Consolas" w:eastAsia="Times New Roman" w:hAnsi="Consolas" w:cs="Courier New"/>
-          <w:noProof w:val="0"/>
-          <w:color w:val="F8F8F2"/>
-          <w:szCs w:val="20"/>
-          <w:lang w:eastAsia="ru-RU"/>
-        </w:rPr>
-        <w:br/>
-      </w:r>
-      <w:r>
-        <w:rPr>
-          <w:rFonts w:ascii="Consolas" w:eastAsia="Times New Roman" w:hAnsi="Consolas" w:cs="Courier New"/>
-          <w:noProof w:val="0"/>
-          <w:color w:val="F8F8F2"/>
-          <w:szCs w:val="20"/>
-          <w:lang w:eastAsia="ru-RU"/>
-        </w:rPr>
-        <w:br/>
-        <w:t xml:space="preserve">app_sid </w:t>
-      </w:r>
-      <w:r>
-        <w:rPr>
-          <w:rFonts w:ascii="Consolas" w:eastAsia="Times New Roman" w:hAnsi="Consolas" w:cs="Courier New"/>
-          <w:noProof w:val="0"/>
-          <w:color w:val="FF79C6"/>
-          <w:szCs w:val="20"/>
-          <w:lang w:eastAsia="ru-RU"/>
-        </w:rPr>
-        <w:t xml:space="preserve">= </w:t>
-      </w:r>
-      <w:r>
-        <w:rPr>
-          <w:rFonts w:ascii="Consolas" w:eastAsia="Times New Roman" w:hAnsi="Consolas" w:cs="Courier New"/>
-          <w:noProof w:val="0"/>
-          <w:color w:val="F1FA8C"/>
-          <w:szCs w:val="20"/>
-          <w:lang w:eastAsia="ru-RU"/>
-        </w:rPr>
-        <w:t>'####-####-####-####-####'</w:t>
-      </w:r>
-      <w:r>
-        <w:rPr>
-          <w:rFonts w:ascii="Consolas" w:eastAsia="Times New Roman" w:hAnsi="Consolas" w:cs="Courier New"/>
-          <w:noProof w:val="0"/>
-          <w:color w:val="F1FA8C"/>
-          <w:szCs w:val="20"/>
-          <w:lang w:eastAsia="ru-RU"/>
-        </w:rPr>
-        <w:br/>
-      </w:r>
-      <w:r>
-        <w:rPr>
-          <w:rFonts w:ascii="Consolas" w:eastAsia="Times New Roman" w:hAnsi="Consolas" w:cs="Courier New"/>
-          <w:noProof w:val="0"/>
-          <w:color w:val="F8F8F2"/>
-          <w:szCs w:val="20"/>
-          <w:lang w:eastAsia="ru-RU"/>
-        </w:rPr>
-        <w:t xml:space="preserve">app_key </w:t>
-      </w:r>
-      <w:r>
-        <w:rPr>
-          <w:rFonts w:ascii="Consolas" w:eastAsia="Times New Roman" w:hAnsi="Consolas" w:cs="Courier New"/>
-          <w:noProof w:val="0"/>
-          <w:color w:val="FF79C6"/>
-          <w:szCs w:val="20"/>
-          <w:lang w:eastAsia="ru-RU"/>
-        </w:rPr>
-        <w:t xml:space="preserve">= </w:t>
-      </w:r>
-      <w:r>
-        <w:rPr>
-          <w:rFonts w:ascii="Consolas" w:eastAsia="Times New Roman" w:hAnsi="Consolas" w:cs="Courier New"/>
-          <w:noProof w:val="0"/>
-          <w:color w:val="F1FA8C"/>
-          <w:szCs w:val="20"/>
-          <w:lang w:eastAsia="ru-RU"/>
-        </w:rPr>
-        <w:t>'##################'</w:t>
-      </w:r>
-      <w:r>
-        <w:rPr>
-          <w:rFonts w:ascii="Consolas" w:eastAsia="Times New Roman" w:hAnsi="Consolas" w:cs="Courier New"/>
-          <w:noProof w:val="0"/>
-          <w:color w:val="F1FA8C"/>
-          <w:szCs w:val="20"/>
-          <w:lang w:eastAsia="ru-RU"/>
-        </w:rPr>
-        <w:br/>
-      </w:r>
-      <w:r>
-        <w:rPr>
-          <w:rFonts w:ascii="Consolas" w:eastAsia="Times New Roman" w:hAnsi="Consolas" w:cs="Courier New"/>
-          <w:noProof w:val="0"/>
-          <w:color w:val="F8F8F2"/>
-          <w:szCs w:val="20"/>
-          <w:lang w:eastAsia="ru-RU"/>
-        </w:rPr>
-        <w:t xml:space="preserve">words_api </w:t>
-      </w:r>
-      <w:r>
-        <w:rPr>
-          <w:rFonts w:ascii="Consolas" w:eastAsia="Times New Roman" w:hAnsi="Consolas" w:cs="Courier New"/>
-          <w:noProof w:val="0"/>
-          <w:color w:val="FF79C6"/>
-          <w:szCs w:val="20"/>
-          <w:lang w:eastAsia="ru-RU"/>
-        </w:rPr>
-        <w:t xml:space="preserve">= </w:t>
-      </w:r>
-      <w:r>
-        <w:rPr>
-          <w:rFonts w:ascii="Consolas" w:eastAsia="Times New Roman" w:hAnsi="Consolas" w:cs="Courier New"/>
-          <w:noProof w:val="0"/>
-          <w:color w:val="F8F8F2"/>
-          <w:szCs w:val="20"/>
-          <w:lang w:eastAsia="ru-RU"/>
-        </w:rPr>
-        <w:t>WordsApi(app_sid, app_key)</w:t>
-      </w:r>
-      <w:r>
-        <w:rPr>
-          <w:rFonts w:ascii="Consolas" w:eastAsia="Times New Roman" w:hAnsi="Consolas" w:cs="Courier New"/>
-          <w:noProof w:val="0"/>
-          <w:color w:val="F8F8F2"/>
-          <w:szCs w:val="20"/>
-          <w:lang w:eastAsia="ru-RU"/>
-        </w:rPr>
-        <w:br/>
-      </w:r>
-      <w:bookmarkStart w:id="2" w:name="_GoBack"/>
-      <w:bookmarkEnd w:id="2"/>
-      <w:r>
-        <w:rPr>
-          <w:rFonts w:ascii="Consolas" w:eastAsia="Times New Roman" w:hAnsi="Consolas" w:cs="Courier New"/>
-          <w:noProof w:val="0"/>
-          <w:color w:val="FF79C6"/>
-          <w:szCs w:val="20"/>
-          <w:lang w:eastAsia="ru-RU"/>
-        </w:rPr>
-        <w:t xml:space="preserve">with </w:t>
-      </w:r>
-      <w:r>
-        <w:rPr>
-          <w:rFonts w:ascii="Consolas" w:eastAsia="Times New Roman" w:hAnsi="Consolas" w:cs="Courier New"/>
-          <w:noProof w:val="0"/>
-          <w:color w:val="50FA78"/>
-          <w:szCs w:val="20"/>
-          <w:lang w:eastAsia="ru-RU"/>
-        </w:rPr>
-        <w:t>open</w:t>
-      </w:r>
-      <w:r>
-        <w:rPr>
-          <w:rFonts w:ascii="Consolas" w:eastAsia="Times New Roman" w:hAnsi="Consolas" w:cs="Courier New"/>
-          <w:noProof w:val="0"/>
-          <w:color w:val="F8F8F2"/>
-          <w:szCs w:val="20"/>
-          <w:lang w:eastAsia="ru-RU"/>
-        </w:rPr>
-        <w:t>(</w:t>
-      </w:r>
-      <w:r>
-        <w:rPr>
-          <w:rFonts w:ascii="Consolas" w:eastAsia="Times New Roman" w:hAnsi="Consolas" w:cs="Courier New"/>
-          <w:noProof w:val="0"/>
-          <w:color w:val="F1FA8C"/>
-          <w:szCs w:val="20"/>
-          <w:lang w:eastAsia="ru-RU"/>
-        </w:rPr>
-        <w:t>'sample.pdf'</w:t>
-      </w:r>
-      <w:r>
-        <w:rPr>
-          <w:rFonts w:ascii="Consolas" w:eastAsia="Times New Roman" w:hAnsi="Consolas" w:cs="Courier New"/>
-          <w:noProof w:val="0"/>
-          <w:color w:val="F8F8F2"/>
-          <w:szCs w:val="20"/>
-          <w:lang w:eastAsia="ru-RU"/>
-        </w:rPr>
-        <w:t xml:space="preserve">, </w:t>
-      </w:r>
-      <w:r>
-        <w:rPr>
-          <w:rFonts w:ascii="Consolas" w:eastAsia="Times New Roman" w:hAnsi="Consolas" w:cs="Courier New"/>
-          <w:noProof w:val="0"/>
-          <w:color w:val="F1FA8C"/>
-          <w:szCs w:val="20"/>
-          <w:lang w:eastAsia="ru-RU"/>
-        </w:rPr>
-        <w:t>'rb'</w:t>
-      </w:r>
-      <w:r>
-        <w:rPr>
-          <w:rFonts w:ascii="Consolas" w:eastAsia="Times New Roman" w:hAnsi="Consolas" w:cs="Courier New"/>
-          <w:noProof w:val="0"/>
-          <w:color w:val="F8F8F2"/>
-          <w:szCs w:val="20"/>
-          <w:lang w:eastAsia="ru-RU"/>
-        </w:rPr>
-        <w:t xml:space="preserve">) </w:t>
-      </w:r>
-      <w:r>
-        <w:rPr>
-          <w:rFonts w:ascii="Consolas" w:eastAsia="Times New Roman" w:hAnsi="Consolas" w:cs="Courier New"/>
-          <w:noProof w:val="0"/>
-          <w:color w:val="FF79C6"/>
-          <w:szCs w:val="20"/>
-          <w:lang w:eastAsia="ru-RU"/>
-        </w:rPr>
-        <w:t xml:space="preserve">as </w:t>
-      </w:r>
-      <w:r>
-        <w:rPr>
-          <w:rFonts w:ascii="Consolas" w:eastAsia="Times New Roman" w:hAnsi="Consolas" w:cs="Courier New"/>
-          <w:noProof w:val="0"/>
-          <w:color w:val="F8F8F2"/>
-          <w:szCs w:val="20"/>
-          <w:lang w:eastAsia="ru-RU"/>
-        </w:rPr>
-        <w:t>f:</w:t>
-      </w:r>
-      <w:r>
-        <w:rPr>
-          <w:rFonts w:ascii="Consolas" w:eastAsia="Times New Roman" w:hAnsi="Consolas" w:cs="Courier New"/>
-          <w:noProof w:val="0"/>
-          <w:color w:val="F8F8F2"/>
-          <w:szCs w:val="20"/>
-          <w:lang w:eastAsia="ru-RU"/>
-        </w:rPr>
-        <w:br/>
-        <w:t xml:space="preserve"> request </w:t>
-      </w:r>
-      <w:r>
-        <w:rPr>
-          <w:rFonts w:ascii="Consolas" w:eastAsia="Times New Roman" w:hAnsi="Consolas" w:cs="Courier New"/>
-          <w:noProof w:val="0"/>
-          <w:color w:val="FF79C6"/>
-          <w:szCs w:val="20"/>
-          <w:lang w:eastAsia="ru-RU"/>
-        </w:rPr>
-        <w:t xml:space="preserve">= </w:t>
-      </w:r>
-      <w:r>
-        <w:rPr>
-          <w:rFonts w:ascii="Consolas" w:eastAsia="Times New Roman" w:hAnsi="Consolas" w:cs="Courier New"/>
-          <w:noProof w:val="0"/>
-          <w:color w:val="F8F8F2"/>
-          <w:szCs w:val="20"/>
-          <w:lang w:eastAsia="ru-RU"/>
-        </w:rPr>
-        <w:t xml:space="preserve">ConvertDocumentRequest(f, </w:t>
-      </w:r>
-      <w:r>
-        <w:rPr>
-          <w:rFonts w:ascii="Consolas" w:eastAsia="Times New Roman" w:hAnsi="Consolas" w:cs="Courier New"/>
-          <w:i/>
-          <w:iCs/>
-          <w:noProof w:val="0"/>
-          <w:color w:val="FFB86C"/>
-          <w:szCs w:val="20"/>
-          <w:lang w:eastAsia="ru-RU"/>
-        </w:rPr>
-        <w:t>format</w:t>
-      </w:r>
-      <w:r>
-        <w:rPr>
-          <w:rFonts w:ascii="Consolas" w:eastAsia="Times New Roman" w:hAnsi="Consolas" w:cs="Courier New"/>
-          <w:noProof w:val="0"/>
-          <w:color w:val="FF79C6"/>
-          <w:szCs w:val="20"/>
-          <w:lang w:eastAsia="ru-RU"/>
-        </w:rPr>
-        <w:t>=</w:t>
-      </w:r>
-      <w:r>
-        <w:rPr>
-          <w:rFonts w:ascii="Consolas" w:eastAsia="Times New Roman" w:hAnsi="Consolas" w:cs="Courier New"/>
-          <w:noProof w:val="0"/>
-          <w:color w:val="F1FA8C"/>
-          <w:szCs w:val="20"/>
-          <w:lang w:eastAsia="ru-RU"/>
-        </w:rPr>
-        <w:t>'docx'</w:t>
-      </w:r>
-      <w:r>
-        <w:rPr>
-          <w:rFonts w:ascii="Consolas" w:eastAsia="Times New Roman" w:hAnsi="Consolas" w:cs="Courier New"/>
-          <w:noProof w:val="0"/>
-          <w:color w:val="F8F8F2"/>
-          <w:szCs w:val="20"/>
-          <w:lang w:eastAsia="ru-RU"/>
-        </w:rPr>
-        <w:t>)</w:t>
-      </w:r>
-      <w:r>
-        <w:rPr>
-          <w:rFonts w:ascii="Consolas" w:eastAsia="Times New Roman" w:hAnsi="Consolas" w:cs="Courier New"/>
-          <w:noProof w:val="0"/>
-          <w:color w:val="F8F8F2"/>
-          <w:szCs w:val="20"/>
-          <w:lang w:eastAsia="ru-RU"/>
-        </w:rPr>
-        <w:br/>
-        <w:t xml:space="preserve"> result </w:t>
-      </w:r>
-      <w:r>
-        <w:rPr>
-          <w:rFonts w:ascii="Consolas" w:eastAsia="Times New Roman" w:hAnsi="Consolas" w:cs="Courier New"/>
-          <w:noProof w:val="0"/>
-          <w:color w:val="FF79C6"/>
-          <w:szCs w:val="20"/>
-          <w:lang w:eastAsia="ru-RU"/>
-        </w:rPr>
-        <w:t xml:space="preserve">= </w:t>
-      </w:r>
-      <w:r>
-        <w:rPr>
-          <w:rFonts w:ascii="Consolas" w:eastAsia="Times New Roman" w:hAnsi="Consolas" w:cs="Courier New"/>
-          <w:noProof w:val="0"/>
-          <w:color w:val="F8F8F2"/>
-          <w:szCs w:val="20"/>
-          <w:lang w:eastAsia="ru-RU"/>
-        </w:rPr>
-        <w:t>words_api.convert_document(request)</w:t>
-      </w:r>
-      <w:r>
-        <w:rPr>
-          <w:rFonts w:ascii="Consolas" w:eastAsia="Times New Roman" w:hAnsi="Consolas" w:cs="Courier New"/>
-          <w:noProof w:val="0"/>
-          <w:color w:val="F8F8F2"/>
-          <w:szCs w:val="20"/>
-          <w:lang w:eastAsia="ru-RU"/>
-        </w:rPr>
-        <w:br/>
-      </w:r>
-      <w:r>
-        <w:rPr>
-          <w:rFonts w:ascii="Consolas" w:eastAsia="Times New Roman" w:hAnsi="Consolas" w:cs="Courier New"/>
-          <w:noProof w:val="0"/>
-          <w:color w:val="50FA78"/>
-          <w:szCs w:val="20"/>
-          <w:lang w:eastAsia="ru-RU"/>
-        </w:rPr>
-        <w:t>print</w:t>
-      </w:r>
-      <w:r>
-        <w:rPr>
-          <w:rFonts w:ascii="Consolas" w:eastAsia="Times New Roman" w:hAnsi="Consolas" w:cs="Courier New"/>
-          <w:noProof w:val="0"/>
-          <w:color w:val="F8F8F2"/>
-          <w:szCs w:val="20"/>
-          <w:lang w:eastAsia="ru-RU"/>
-        </w:rPr>
-        <w:t>(</w:t>
-      </w:r>
-      <w:r>
-        <w:rPr>
-          <w:rFonts w:ascii="Consolas" w:eastAsia="Times New Roman" w:hAnsi="Consolas" w:cs="Courier New"/>
-          <w:noProof w:val="0"/>
-          <w:color w:val="F1FA8C"/>
-          <w:szCs w:val="20"/>
-          <w:lang w:eastAsia="ru-RU"/>
-        </w:rPr>
-        <w:t xml:space="preserve">'Output filename: </w:t>
-      </w:r>
-      <w:r>
-        <w:rPr>
-          <w:rFonts w:ascii="Consolas" w:eastAsia="Times New Roman" w:hAnsi="Consolas" w:cs="Courier New"/>
-          <w:i/>
-          <w:iCs/>
-          <w:noProof w:val="0"/>
-          <w:color w:val="BD93F9"/>
-          <w:szCs w:val="20"/>
-          <w:lang w:eastAsia="ru-RU"/>
-        </w:rPr>
-        <w:t>{}</w:t>
-      </w:r>
-      <w:r>
-        <w:rPr>
-          <w:rFonts w:ascii="Consolas" w:eastAsia="Times New Roman" w:hAnsi="Consolas" w:cs="Courier New"/>
-          <w:noProof w:val="0"/>
-          <w:color w:val="F1FA8C"/>
-          <w:szCs w:val="20"/>
-          <w:lang w:eastAsia="ru-RU"/>
-        </w:rPr>
-        <w:t>'</w:t>
-      </w:r>
-      <w:r>
-        <w:rPr>
-          <w:rFonts w:ascii="Consolas" w:eastAsia="Times New Roman" w:hAnsi="Consolas" w:cs="Courier New"/>
-          <w:noProof w:val="0"/>
-          <w:color w:val="F8F8F2"/>
-          <w:szCs w:val="20"/>
-          <w:lang w:eastAsia="ru-RU"/>
-        </w:rPr>
-        <w:t>.format(result))</w:t>
       </w:r>
     </w:p>
     <w:p>
@@ -4589,6 +5922,56 @@
       <w:shd w:val="clear" w:color="auto" w:fill="E1DFDD"/>
     </w:rPr>
   </w:style>
+  <w:style w:type="paragraph" w:styleId="HTML">
+    <w:name w:val="HTML Preformatted"/>
+    <w:basedOn w:val="a"/>
+    <w:link w:val="HTML0"/>
+    <w:uiPriority w:val="99"/>
+    <w:semiHidden/>
+    <w:unhideWhenUsed/>
+    <w:rsid w:val="00BB3D9F"/>
+    <w:pPr>
+      <w:tabs>
+        <w:tab w:val="left" w:pos="916"/>
+        <w:tab w:val="left" w:pos="1832"/>
+        <w:tab w:val="left" w:pos="2748"/>
+        <w:tab w:val="left" w:pos="3664"/>
+        <w:tab w:val="left" w:pos="4580"/>
+        <w:tab w:val="left" w:pos="5496"/>
+        <w:tab w:val="left" w:pos="6412"/>
+        <w:tab w:val="left" w:pos="7328"/>
+        <w:tab w:val="left" w:pos="8244"/>
+        <w:tab w:val="left" w:pos="9160"/>
+        <w:tab w:val="left" w:pos="10076"/>
+        <w:tab w:val="left" w:pos="10992"/>
+        <w:tab w:val="left" w:pos="11908"/>
+        <w:tab w:val="left" w:pos="12824"/>
+        <w:tab w:val="left" w:pos="13740"/>
+        <w:tab w:val="left" w:pos="14656"/>
+      </w:tabs>
+      <w:spacing w:after="0"/>
+    </w:pPr>
+    <w:rPr>
+      <w:rFonts w:ascii="Courier New" w:eastAsia="Times New Roman" w:hAnsi="Courier New" w:cs="Courier New"/>
+      <w:noProof w:val="0"/>
+      <w:szCs w:val="20"/>
+      <w:lang w:val="ru-RU" w:eastAsia="ru-RU"/>
+    </w:rPr>
+  </w:style>
+  <w:style w:type="character" w:customStyle="1" w:styleId="HTML0">
+    <w:name w:val="Стандартный HTML Знак"/>
+    <w:basedOn w:val="a0"/>
+    <w:link w:val="HTML"/>
+    <w:uiPriority w:val="99"/>
+    <w:semiHidden/>
+    <w:rsid w:val="00BB3D9F"/>
+    <w:rPr>
+      <w:rFonts w:ascii="Courier New" w:eastAsia="Times New Roman" w:hAnsi="Courier New" w:cs="Courier New"/>
+      <w:sz w:val="20"/>
+      <w:szCs w:val="20"/>
+      <w:lang w:eastAsia="ru-RU"/>
+    </w:rPr>
+  </w:style>
 </w:styles>
 </file>
 

</xml_diff>

<commit_message>
Changed the style of code samples
</commit_message>
<xml_diff>
--- a/AsposeWords.docx
+++ b/AsposeWords.docx
@@ -288,16 +288,7 @@
           <w:rFonts w:cs="Segoe UI"/>
           <w:szCs w:val="20"/>
         </w:rPr>
-        <w:t>You can easily integrate Word conversion, generation, and editing features into applications running on any modern OS. Aspose.Words allows you to work with a complete set of Word document components, such as main text, headers, footers, tables, sections, comments, drawing objects, fonts, hyperlinks, math objects, watermarks, and many others. Our SDKs assists in readi</w:t>
-      </w:r>
-      <w:bookmarkStart w:id="2" w:name="_GoBack"/>
-      <w:bookmarkEnd w:id="2"/>
-      <w:r>
-        <w:rPr>
-          <w:rFonts w:cs="Segoe UI"/>
-          <w:szCs w:val="20"/>
-        </w:rPr>
-        <w:t>ng, editing, merging, splitting documents as well as converting Word documents to other supported file formats.</w:t>
+        <w:t>You can easily integrate Word conversion, generation, and editing features into applications running on any modern OS. Aspose.Words allows you to work with a complete set of Word document components, such as main text, headers, footers, tables, sections, comments, drawing objects, fonts, hyperlinks, math objects, watermarks, and many others. Our SDKs assists in reading, editing, merging, splitting documents as well as converting Word documents to other supported file formats.</w:t>
       </w:r>
     </w:p>
     <w:p>
@@ -2554,8 +2545,8 @@
           <w:rFonts w:eastAsia="Arial"/>
         </w:rPr>
       </w:pPr>
-      <w:bookmarkStart w:id="3" w:name="_oe7xqe9hic1f"/>
-      <w:bookmarkEnd w:id="3"/>
+      <w:bookmarkStart w:id="2" w:name="_oe7xqe9hic1f"/>
+      <w:bookmarkEnd w:id="2"/>
       <w:r>
         <w:rPr>
           <w:rFonts w:eastAsia="Arial"/>
@@ -3588,13 +3579,38 @@
           <w:rFonts w:eastAsia="Arial"/>
         </w:rPr>
       </w:pPr>
-      <w:bookmarkStart w:id="4" w:name="_katbeevw06eh"/>
-      <w:bookmarkEnd w:id="4"/>
+      <w:bookmarkStart w:id="3" w:name="_katbeevw06eh"/>
+      <w:bookmarkEnd w:id="3"/>
       <w:r>
         <w:rPr>
           <w:rFonts w:eastAsia="Arial"/>
         </w:rPr>
         <w:t>Add a custom font source</w:t>
+      </w:r>
+    </w:p>
+    <w:p>
+      <w:r>
+        <w:t xml:space="preserve">If the document processed contains links to fonts that are not in the system, or you don't want to (or you can’t because of lack of permissions) add them to the system folder, then the best solution would be to add a folder with your own fonts along with the system ones using the </w:t>
+      </w:r>
+      <w:r>
+        <w:rPr>
+          <w:shd w:val="clear" w:color="auto" w:fill="C5E0B3" w:themeFill="accent6" w:themeFillTint="66"/>
+        </w:rPr>
+        <w:t>setFontsSources</w:t>
+      </w:r>
+      <w:r>
+        <w:t xml:space="preserve"> </w:t>
+      </w:r>
+      <w:r>
+        <w:t>method.</w:t>
+      </w:r>
+    </w:p>
+    <w:p>
+      <w:pPr>
+        <w:spacing w:after="160" w:line="276" w:lineRule="auto"/>
+      </w:pPr>
+      <w:r>
+        <w:br w:type="page"/>
       </w:r>
     </w:p>
     <w:p>
@@ -3607,21 +3623,8 @@
           <w:shd w:val="clear" w:color="auto" w:fill="2B2B2B"/>
         </w:rPr>
       </w:pPr>
-      <w:r>
-        <w:t xml:space="preserve">If the document processed contains links to fonts that are not in the system, or you don't want to (or you can’t because of lack of permissions) add them to the system folder, then the best solution would be to add a folder with your own fonts along with the system ones using the </w:t>
-      </w:r>
-      <w:r>
-        <w:rPr>
-          <w:shd w:val="clear" w:color="auto" w:fill="C5E0B3" w:themeFill="accent6" w:themeFillTint="66"/>
-        </w:rPr>
-        <w:t>setFontsSources</w:t>
-      </w:r>
-      <w:r>
-        <w:t xml:space="preserve"> </w:t>
-      </w:r>
-      <w:r>
-        <w:t>method.</w:t>
-      </w:r>
+      <w:bookmarkStart w:id="4" w:name="_GoBack"/>
+      <w:bookmarkEnd w:id="4"/>
     </w:p>
     <w:p>
       <w:pPr>
@@ -3940,7 +3943,6 @@
                 <w:szCs w:val="18"/>
                 <w:shd w:val="clear" w:color="auto" w:fill="2B2B2B"/>
               </w:rPr>
-              <w:lastRenderedPageBreak/>
               <w:t xml:space="preserve">               new </w:t>
             </w:r>
             <w:r>
@@ -4085,7 +4087,6 @@
                 <w:sz w:val="18"/>
                 <w:szCs w:val="18"/>
               </w:rPr>
-              <w:lastRenderedPageBreak/>
               <w:t>NET</w:t>
             </w:r>
           </w:p>

</xml_diff>